<commit_message>
Added agenda for caInt.
</commit_message>
<xml_diff>
--- a/project_management/internal_meetings/2012/20120710_team_meeting.docx
+++ b/project_management/internal_meetings/2012/20120710_team_meeting.docx
@@ -6,18 +6,8 @@
       <w:pPr>
         <w:pStyle w:val="Heading1"/>
       </w:pPr>
-      <w:proofErr w:type="spellStart"/>
-      <w:proofErr w:type="gramStart"/>
-      <w:r>
-        <w:t>caArray</w:t>
-      </w:r>
-      <w:proofErr w:type="gramEnd"/>
-      <w:r>
-        <w:t>-caIntegrator</w:t>
-      </w:r>
-      <w:proofErr w:type="spellEnd"/>
-      <w:r>
-        <w:t xml:space="preserve"> – Status </w:t>
+      <w:r>
+        <w:t xml:space="preserve">caArray-caIntegrator – Status </w:t>
       </w:r>
       <w:r>
         <w:t>Meeting</w:t>
@@ -193,17 +183,8 @@
                 <w:rFonts w:asciiTheme="majorHAnsi" w:eastAsiaTheme="minorHAnsi" w:hAnsiTheme="majorHAnsi" w:cstheme="minorBidi"/>
                 <w:lang w:eastAsia="en-US"/>
               </w:rPr>
-              <w:t xml:space="preserve">Larry </w:t>
+              <w:t>Larry Brem</w:t>
             </w:r>
-            <w:proofErr w:type="spellStart"/>
-            <w:r>
-              <w:rPr>
-                <w:rFonts w:asciiTheme="majorHAnsi" w:eastAsiaTheme="minorHAnsi" w:hAnsiTheme="majorHAnsi" w:cstheme="minorBidi"/>
-                <w:lang w:eastAsia="en-US"/>
-              </w:rPr>
-              <w:t>Brem</w:t>
-            </w:r>
-            <w:proofErr w:type="spellEnd"/>
           </w:p>
         </w:tc>
         <w:tc>
@@ -235,73 +216,46 @@
                 <w:lang w:eastAsia="en-US"/>
               </w:rPr>
             </w:pPr>
-            <w:proofErr w:type="spellStart"/>
             <w:r>
               <w:rPr>
                 <w:rFonts w:asciiTheme="majorHAnsi" w:eastAsiaTheme="minorHAnsi" w:hAnsiTheme="majorHAnsi" w:cstheme="minorBidi"/>
                 <w:lang w:eastAsia="en-US"/>
               </w:rPr>
-              <w:t>Cuong</w:t>
+              <w:t>Cuong Nguyen</w:t>
             </w:r>
-            <w:proofErr w:type="spellEnd"/>
+          </w:p>
+        </w:tc>
+        <w:tc>
+          <w:tcPr>
+            <w:tcW w:w="2016" w:type="dxa"/>
+          </w:tcPr>
+          <w:p>
+            <w:pPr>
+              <w:rPr>
+                <w:rFonts w:asciiTheme="majorHAnsi" w:eastAsiaTheme="minorHAnsi" w:hAnsiTheme="majorHAnsi" w:cstheme="minorBidi"/>
+                <w:lang w:eastAsia="en-US"/>
+              </w:rPr>
+            </w:pPr>
+          </w:p>
+        </w:tc>
+        <w:tc>
+          <w:tcPr>
+            <w:tcW w:w="2880" w:type="dxa"/>
+          </w:tcPr>
+          <w:p>
+            <w:pPr>
+              <w:rPr>
+                <w:rFonts w:asciiTheme="majorHAnsi" w:eastAsiaTheme="minorHAnsi" w:hAnsiTheme="majorHAnsi" w:cstheme="minorBidi"/>
+                <w:lang w:eastAsia="en-US"/>
+              </w:rPr>
+            </w:pPr>
             <w:r>
               <w:rPr>
                 <w:rFonts w:asciiTheme="majorHAnsi" w:eastAsiaTheme="minorHAnsi" w:hAnsiTheme="majorHAnsi" w:cstheme="minorBidi"/>
                 <w:lang w:eastAsia="en-US"/>
               </w:rPr>
-              <w:t xml:space="preserve"> Nguyen</w:t>
+              <w:t>Mervi Heiskanen</w:t>
             </w:r>
-          </w:p>
-        </w:tc>
-        <w:tc>
-          <w:tcPr>
-            <w:tcW w:w="2016" w:type="dxa"/>
-          </w:tcPr>
-          <w:p>
-            <w:pPr>
-              <w:rPr>
-                <w:rFonts w:asciiTheme="majorHAnsi" w:eastAsiaTheme="minorHAnsi" w:hAnsiTheme="majorHAnsi" w:cstheme="minorBidi"/>
-                <w:lang w:eastAsia="en-US"/>
-              </w:rPr>
-            </w:pPr>
-          </w:p>
-        </w:tc>
-        <w:tc>
-          <w:tcPr>
-            <w:tcW w:w="2880" w:type="dxa"/>
-          </w:tcPr>
-          <w:p>
-            <w:pPr>
-              <w:rPr>
-                <w:rFonts w:asciiTheme="majorHAnsi" w:eastAsiaTheme="minorHAnsi" w:hAnsiTheme="majorHAnsi" w:cstheme="minorBidi"/>
-                <w:lang w:eastAsia="en-US"/>
-              </w:rPr>
-            </w:pPr>
-            <w:proofErr w:type="spellStart"/>
-            <w:r>
-              <w:rPr>
-                <w:rFonts w:asciiTheme="majorHAnsi" w:eastAsiaTheme="minorHAnsi" w:hAnsiTheme="majorHAnsi" w:cstheme="minorBidi"/>
-                <w:lang w:eastAsia="en-US"/>
-              </w:rPr>
-              <w:t>Mervi</w:t>
-            </w:r>
-            <w:proofErr w:type="spellEnd"/>
-            <w:r>
-              <w:rPr>
-                <w:rFonts w:asciiTheme="majorHAnsi" w:eastAsiaTheme="minorHAnsi" w:hAnsiTheme="majorHAnsi" w:cstheme="minorBidi"/>
-                <w:lang w:eastAsia="en-US"/>
-              </w:rPr>
-              <w:t xml:space="preserve"> </w:t>
-            </w:r>
-            <w:proofErr w:type="spellStart"/>
-            <w:r>
-              <w:rPr>
-                <w:rFonts w:asciiTheme="majorHAnsi" w:eastAsiaTheme="minorHAnsi" w:hAnsiTheme="majorHAnsi" w:cstheme="minorBidi"/>
-                <w:lang w:eastAsia="en-US"/>
-              </w:rPr>
-              <w:t>Heiskanen</w:t>
-            </w:r>
-            <w:proofErr w:type="spellEnd"/>
           </w:p>
         </w:tc>
         <w:tc>
@@ -368,17 +322,8 @@
                 <w:rFonts w:asciiTheme="majorHAnsi" w:eastAsiaTheme="minorHAnsi" w:hAnsiTheme="majorHAnsi" w:cstheme="minorBidi"/>
                 <w:lang w:eastAsia="en-US"/>
               </w:rPr>
-              <w:t xml:space="preserve">Michael </w:t>
+              <w:t>Michael Benham</w:t>
             </w:r>
-            <w:proofErr w:type="spellStart"/>
-            <w:r>
-              <w:rPr>
-                <w:rFonts w:asciiTheme="majorHAnsi" w:eastAsiaTheme="minorHAnsi" w:hAnsiTheme="majorHAnsi" w:cstheme="minorBidi"/>
-                <w:lang w:eastAsia="en-US"/>
-              </w:rPr>
-              <w:t>Benham</w:t>
-            </w:r>
-            <w:proofErr w:type="spellEnd"/>
           </w:p>
         </w:tc>
         <w:tc>
@@ -440,31 +385,13 @@
                 <w:lang w:eastAsia="en-US"/>
               </w:rPr>
             </w:pPr>
-            <w:proofErr w:type="spellStart"/>
             <w:r>
               <w:rPr>
                 <w:rFonts w:asciiTheme="majorHAnsi" w:eastAsiaTheme="minorHAnsi" w:hAnsiTheme="majorHAnsi" w:cstheme="minorBidi"/>
                 <w:lang w:eastAsia="en-US"/>
               </w:rPr>
-              <w:t>Quy</w:t>
+              <w:t>Quy Phung</w:t>
             </w:r>
-            <w:proofErr w:type="spellEnd"/>
-            <w:r>
-              <w:rPr>
-                <w:rFonts w:asciiTheme="majorHAnsi" w:eastAsiaTheme="minorHAnsi" w:hAnsiTheme="majorHAnsi" w:cstheme="minorBidi"/>
-                <w:lang w:eastAsia="en-US"/>
-              </w:rPr>
-              <w:t xml:space="preserve"> </w:t>
-            </w:r>
-            <w:proofErr w:type="spellStart"/>
-            <w:r>
-              <w:rPr>
-                <w:rFonts w:asciiTheme="majorHAnsi" w:eastAsiaTheme="minorHAnsi" w:hAnsiTheme="majorHAnsi" w:cstheme="minorBidi"/>
-                <w:lang w:eastAsia="en-US"/>
-              </w:rPr>
-              <w:t>Phung</w:t>
-            </w:r>
-            <w:proofErr w:type="spellEnd"/>
           </w:p>
         </w:tc>
         <w:tc>
@@ -498,17 +425,8 @@
                 <w:rFonts w:asciiTheme="majorHAnsi" w:eastAsiaTheme="minorHAnsi" w:hAnsiTheme="majorHAnsi" w:cstheme="minorBidi"/>
                 <w:lang w:eastAsia="en-US"/>
               </w:rPr>
-              <w:t xml:space="preserve">Eve </w:t>
+              <w:t>Eve Shalley</w:t>
             </w:r>
-            <w:proofErr w:type="spellStart"/>
-            <w:r>
-              <w:rPr>
-                <w:rFonts w:asciiTheme="majorHAnsi" w:eastAsiaTheme="minorHAnsi" w:hAnsiTheme="majorHAnsi" w:cstheme="minorBidi"/>
-                <w:lang w:eastAsia="en-US"/>
-              </w:rPr>
-              <w:t>Shalley</w:t>
-            </w:r>
-            <w:proofErr w:type="spellEnd"/>
           </w:p>
         </w:tc>
         <w:tc>
@@ -638,31 +556,13 @@
                 <w:lang w:eastAsia="en-US"/>
               </w:rPr>
             </w:pPr>
-            <w:proofErr w:type="spellStart"/>
             <w:r>
               <w:rPr>
                 <w:rFonts w:asciiTheme="majorHAnsi" w:eastAsiaTheme="minorHAnsi" w:hAnsiTheme="majorHAnsi" w:cstheme="minorBidi"/>
                 <w:lang w:eastAsia="en-US"/>
               </w:rPr>
-              <w:t>Hemant</w:t>
+              <w:t>Hemant Undale</w:t>
             </w:r>
-            <w:proofErr w:type="spellEnd"/>
-            <w:r>
-              <w:rPr>
-                <w:rFonts w:asciiTheme="majorHAnsi" w:eastAsiaTheme="minorHAnsi" w:hAnsiTheme="majorHAnsi" w:cstheme="minorBidi"/>
-                <w:lang w:eastAsia="en-US"/>
-              </w:rPr>
-              <w:t xml:space="preserve"> </w:t>
-            </w:r>
-            <w:proofErr w:type="spellStart"/>
-            <w:r>
-              <w:rPr>
-                <w:rFonts w:asciiTheme="majorHAnsi" w:eastAsiaTheme="minorHAnsi" w:hAnsiTheme="majorHAnsi" w:cstheme="minorBidi"/>
-                <w:lang w:eastAsia="en-US"/>
-              </w:rPr>
-              <w:t>Undale</w:t>
-            </w:r>
-            <w:proofErr w:type="spellEnd"/>
           </w:p>
         </w:tc>
         <w:tc>
@@ -762,17 +662,8 @@
                 <w:rFonts w:asciiTheme="majorHAnsi" w:eastAsiaTheme="minorHAnsi" w:hAnsiTheme="majorHAnsi" w:cstheme="minorBidi"/>
                 <w:lang w:eastAsia="en-US"/>
               </w:rPr>
-              <w:t xml:space="preserve">Tony </w:t>
+              <w:t>Tony Kerlavage</w:t>
             </w:r>
-            <w:proofErr w:type="spellStart"/>
-            <w:r>
-              <w:rPr>
-                <w:rFonts w:asciiTheme="majorHAnsi" w:eastAsiaTheme="minorHAnsi" w:hAnsiTheme="majorHAnsi" w:cstheme="minorBidi"/>
-                <w:lang w:eastAsia="en-US"/>
-              </w:rPr>
-              <w:t>Kerlavage</w:t>
-            </w:r>
-            <w:proofErr w:type="spellEnd"/>
           </w:p>
         </w:tc>
         <w:tc>
@@ -806,17 +697,8 @@
                 <w:rFonts w:asciiTheme="majorHAnsi" w:eastAsiaTheme="minorHAnsi" w:hAnsiTheme="majorHAnsi" w:cstheme="minorBidi"/>
                 <w:lang w:eastAsia="en-US"/>
               </w:rPr>
-              <w:t xml:space="preserve">Jacob </w:t>
+              <w:t>Jacob Mensah</w:t>
             </w:r>
-            <w:proofErr w:type="spellStart"/>
-            <w:r>
-              <w:rPr>
-                <w:rFonts w:asciiTheme="majorHAnsi" w:eastAsiaTheme="minorHAnsi" w:hAnsiTheme="majorHAnsi" w:cstheme="minorBidi"/>
-                <w:lang w:eastAsia="en-US"/>
-              </w:rPr>
-              <w:t>Mensah</w:t>
-            </w:r>
-            <w:proofErr w:type="spellEnd"/>
           </w:p>
         </w:tc>
         <w:tc>
@@ -878,7 +760,6 @@
                 <w:lang w:eastAsia="en-US"/>
               </w:rPr>
             </w:pPr>
-            <w:proofErr w:type="spellStart"/>
             <w:r>
               <w:rPr>
                 <w:rFonts w:asciiTheme="majorHAnsi" w:eastAsiaTheme="minorHAnsi" w:hAnsiTheme="majorHAnsi" w:cstheme="minorBidi"/>
@@ -886,7 +767,6 @@
               </w:rPr>
               <w:t>Jie</w:t>
             </w:r>
-            <w:proofErr w:type="spellEnd"/>
           </w:p>
         </w:tc>
         <w:tc>
@@ -913,31 +793,13 @@
                 <w:lang w:eastAsia="en-US"/>
               </w:rPr>
             </w:pPr>
-            <w:proofErr w:type="spellStart"/>
             <w:r>
               <w:rPr>
                 <w:rFonts w:asciiTheme="majorHAnsi" w:eastAsiaTheme="minorHAnsi" w:hAnsiTheme="majorHAnsi" w:cstheme="minorBidi"/>
                 <w:lang w:eastAsia="en-US"/>
               </w:rPr>
-              <w:t>Xiaopeng</w:t>
+              <w:t>Xiaopeng Bian</w:t>
             </w:r>
-            <w:proofErr w:type="spellEnd"/>
-            <w:r>
-              <w:rPr>
-                <w:rFonts w:asciiTheme="majorHAnsi" w:eastAsiaTheme="minorHAnsi" w:hAnsiTheme="majorHAnsi" w:cstheme="minorBidi"/>
-                <w:lang w:eastAsia="en-US"/>
-              </w:rPr>
-              <w:t xml:space="preserve"> </w:t>
-            </w:r>
-            <w:proofErr w:type="spellStart"/>
-            <w:r>
-              <w:rPr>
-                <w:rFonts w:asciiTheme="majorHAnsi" w:eastAsiaTheme="minorHAnsi" w:hAnsiTheme="majorHAnsi" w:cstheme="minorBidi"/>
-                <w:lang w:eastAsia="en-US"/>
-              </w:rPr>
-              <w:t>Bian</w:t>
-            </w:r>
-            <w:proofErr w:type="spellEnd"/>
           </w:p>
         </w:tc>
         <w:tc>
@@ -999,21 +861,12 @@
                 <w:lang w:eastAsia="en-US"/>
               </w:rPr>
             </w:pPr>
-            <w:proofErr w:type="spellStart"/>
             <w:r>
               <w:rPr>
                 <w:rFonts w:asciiTheme="majorHAnsi" w:eastAsiaTheme="minorHAnsi" w:hAnsiTheme="majorHAnsi" w:cstheme="minorBidi"/>
                 <w:lang w:eastAsia="en-US"/>
               </w:rPr>
-              <w:t>Yeon</w:t>
-            </w:r>
-            <w:proofErr w:type="spellEnd"/>
-            <w:r>
-              <w:rPr>
-                <w:rFonts w:asciiTheme="majorHAnsi" w:eastAsiaTheme="minorHAnsi" w:hAnsiTheme="majorHAnsi" w:cstheme="minorBidi"/>
-                <w:lang w:eastAsia="en-US"/>
-              </w:rPr>
-              <w:t xml:space="preserve"> Choi</w:t>
+              <w:t>Yeon Choi</w:t>
             </w:r>
           </w:p>
         </w:tc>
@@ -1104,31 +957,13 @@
                 <w:lang w:eastAsia="en-US"/>
               </w:rPr>
             </w:pPr>
-            <w:proofErr w:type="spellStart"/>
             <w:r>
               <w:rPr>
                 <w:rFonts w:asciiTheme="majorHAnsi" w:eastAsiaTheme="minorHAnsi" w:hAnsiTheme="majorHAnsi" w:cstheme="minorBidi"/>
                 <w:lang w:eastAsia="en-US"/>
               </w:rPr>
-              <w:t>Juli</w:t>
+              <w:t>Juli Klemm</w:t>
             </w:r>
-            <w:proofErr w:type="spellEnd"/>
-            <w:r>
-              <w:rPr>
-                <w:rFonts w:asciiTheme="majorHAnsi" w:eastAsiaTheme="minorHAnsi" w:hAnsiTheme="majorHAnsi" w:cstheme="minorBidi"/>
-                <w:lang w:eastAsia="en-US"/>
-              </w:rPr>
-              <w:t xml:space="preserve"> </w:t>
-            </w:r>
-            <w:proofErr w:type="spellStart"/>
-            <w:r>
-              <w:rPr>
-                <w:rFonts w:asciiTheme="majorHAnsi" w:eastAsiaTheme="minorHAnsi" w:hAnsiTheme="majorHAnsi" w:cstheme="minorBidi"/>
-                <w:lang w:eastAsia="en-US"/>
-              </w:rPr>
-              <w:t>Klemm</w:t>
-            </w:r>
-            <w:proofErr w:type="spellEnd"/>
           </w:p>
         </w:tc>
         <w:tc>
@@ -1215,15 +1050,8 @@
           <w:lang w:eastAsia="ja-JP"/>
         </w:rPr>
       </w:pPr>
-      <w:proofErr w:type="spellStart"/>
-      <w:proofErr w:type="gramStart"/>
-      <w:r>
-        <w:t>caArray</w:t>
-      </w:r>
-      <w:proofErr w:type="spellEnd"/>
-      <w:proofErr w:type="gramEnd"/>
-      <w:r>
-        <w:t>:</w:t>
+      <w:r>
+        <w:t>caArray:</w:t>
       </w:r>
     </w:p>
     <w:p>
@@ -1277,7 +1105,42 @@
           <w:rFonts w:asciiTheme="majorHAnsi" w:eastAsiaTheme="minorHAnsi" w:hAnsiTheme="majorHAnsi" w:cstheme="minorBidi"/>
           <w:lang w:eastAsia="en-US"/>
         </w:rPr>
-        <w:t>QA testing completed, 2 bugs found. One has been fixed, and the other is restricted to SSO installations that want to install the grid service to a remote server</w:t>
+        <w:t>QA testing completed, 2 bugs found</w:t>
+      </w:r>
+      <w:r>
+        <w:rPr>
+          <w:rFonts w:asciiTheme="majorHAnsi" w:eastAsiaTheme="minorHAnsi" w:hAnsiTheme="majorHAnsi" w:cstheme="minorBidi"/>
+          <w:lang w:eastAsia="en-US"/>
+        </w:rPr>
+        <w:t xml:space="preserve"> (both </w:t>
+      </w:r>
+      <w:r>
+        <w:rPr>
+          <w:rFonts w:asciiTheme="majorHAnsi" w:eastAsiaTheme="minorHAnsi" w:hAnsiTheme="majorHAnsi" w:cstheme="minorBidi"/>
+          <w:lang w:eastAsia="en-US"/>
+        </w:rPr>
+        <w:t>restricted to SSO installations that want to install to a remote server</w:t>
+      </w:r>
+      <w:r>
+        <w:rPr>
+          <w:rFonts w:asciiTheme="majorHAnsi" w:eastAsiaTheme="minorHAnsi" w:hAnsiTheme="majorHAnsi" w:cstheme="minorBidi"/>
+          <w:lang w:eastAsia="en-US"/>
+        </w:rPr>
+        <w:t>)</w:t>
+      </w:r>
+      <w:r>
+        <w:rPr>
+          <w:rFonts w:asciiTheme="majorHAnsi" w:eastAsiaTheme="minorHAnsi" w:hAnsiTheme="majorHAnsi" w:cstheme="minorBidi"/>
+          <w:lang w:eastAsia="en-US"/>
+        </w:rPr>
+        <w:t>. One has been fixed, and the other is</w:t>
+      </w:r>
+      <w:r>
+        <w:rPr>
+          <w:rFonts w:asciiTheme="majorHAnsi" w:eastAsiaTheme="minorHAnsi" w:hAnsiTheme="majorHAnsi" w:cstheme="minorBidi"/>
+          <w:lang w:eastAsia="en-US"/>
+        </w:rPr>
+        <w:t xml:space="preserve"> being investigated</w:t>
       </w:r>
       <w:r>
         <w:rPr>
@@ -1304,23 +1167,14 @@
           <w:rFonts w:asciiTheme="majorHAnsi" w:eastAsiaTheme="minorHAnsi" w:hAnsiTheme="majorHAnsi" w:cstheme="minorBidi"/>
           <w:lang w:eastAsia="en-US"/>
         </w:rPr>
-        <w:t xml:space="preserve">Promoting to STAGE and requesting </w:t>
-      </w:r>
-      <w:proofErr w:type="spellStart"/>
-      <w:r>
-        <w:rPr>
-          <w:rFonts w:asciiTheme="majorHAnsi" w:eastAsiaTheme="minorHAnsi" w:hAnsiTheme="majorHAnsi" w:cstheme="minorBidi"/>
-          <w:lang w:eastAsia="en-US"/>
-        </w:rPr>
-        <w:t>appscan</w:t>
-      </w:r>
-      <w:proofErr w:type="spellEnd"/>
-      <w:r>
-        <w:rPr>
-          <w:rFonts w:asciiTheme="majorHAnsi" w:eastAsiaTheme="minorHAnsi" w:hAnsiTheme="majorHAnsi" w:cstheme="minorBidi"/>
-          <w:lang w:eastAsia="en-US"/>
-        </w:rPr>
-        <w:t xml:space="preserve"> today</w:t>
+        <w:t xml:space="preserve">Promoting to STAGE and requesting appscan </w:t>
+      </w:r>
+      <w:r>
+        <w:rPr>
+          <w:rFonts w:asciiTheme="majorHAnsi" w:eastAsiaTheme="minorHAnsi" w:hAnsiTheme="majorHAnsi" w:cstheme="minorBidi"/>
+          <w:lang w:eastAsia="en-US"/>
+        </w:rPr>
+        <w:t>this afternoon</w:t>
       </w:r>
       <w:r>
         <w:rPr>
@@ -1378,15 +1232,28 @@
       <w:pPr>
         <w:pStyle w:val="Heading3"/>
       </w:pPr>
-      <w:proofErr w:type="spellStart"/>
-      <w:proofErr w:type="gramStart"/>
-      <w:r>
-        <w:t>caIntegrator</w:t>
-      </w:r>
-      <w:proofErr w:type="spellEnd"/>
-      <w:proofErr w:type="gramEnd"/>
-      <w:r>
-        <w:t>:</w:t>
+      <w:r>
+        <w:t>caIntegrator:</w:t>
+      </w:r>
+    </w:p>
+    <w:p>
+      <w:pPr>
+        <w:pStyle w:val="ListParagraph"/>
+        <w:numPr>
+          <w:ilvl w:val="0"/>
+          <w:numId w:val="5"/>
+        </w:numPr>
+        <w:rPr>
+          <w:rFonts w:asciiTheme="majorHAnsi" w:eastAsiaTheme="minorHAnsi" w:hAnsiTheme="majorHAnsi" w:cstheme="minorBidi"/>
+          <w:lang w:eastAsia="en-US"/>
+        </w:rPr>
+      </w:pPr>
+      <w:r>
+        <w:rPr>
+          <w:rFonts w:asciiTheme="majorHAnsi" w:eastAsiaTheme="minorHAnsi" w:hAnsiTheme="majorHAnsi" w:cstheme="minorBidi"/>
+          <w:lang w:eastAsia="en-US"/>
+        </w:rPr>
+        <w:t xml:space="preserve">RC1: </w:t>
       </w:r>
     </w:p>
     <w:p>
@@ -1406,899 +1273,57 @@
           <w:rFonts w:asciiTheme="majorHAnsi" w:eastAsiaTheme="minorHAnsi" w:hAnsiTheme="majorHAnsi" w:cstheme="minorBidi"/>
           <w:lang w:eastAsia="en-US"/>
         </w:rPr>
-        <w:t>Current</w:t>
-      </w:r>
-      <w:r>
-        <w:rPr>
-          <w:rFonts w:asciiTheme="majorHAnsi" w:eastAsiaTheme="minorHAnsi" w:hAnsiTheme="majorHAnsi" w:cstheme="minorBidi"/>
-          <w:lang w:eastAsia="en-US"/>
-        </w:rPr>
-        <w:t xml:space="preserve"> activities </w:t>
-      </w:r>
-      <w:r>
-        <w:rPr>
-          <w:rFonts w:asciiTheme="majorHAnsi" w:eastAsiaTheme="minorHAnsi" w:hAnsiTheme="majorHAnsi" w:cstheme="minorBidi"/>
-          <w:lang w:eastAsia="en-US"/>
-        </w:rPr>
-        <w:t xml:space="preserve">- </w:t>
-      </w:r>
-      <w:r>
-        <w:rPr>
-          <w:rFonts w:asciiTheme="majorHAnsi" w:eastAsiaTheme="minorHAnsi" w:hAnsiTheme="majorHAnsi" w:cstheme="minorBidi"/>
-          <w:lang w:eastAsia="en-US"/>
-        </w:rPr>
-        <w:t>maintenance and bug fixes</w:t>
+        <w:t>QA test – Ongoing</w:t>
       </w:r>
     </w:p>
     <w:p>
       <w:pPr>
         <w:pStyle w:val="ListParagraph"/>
-        <w:ind w:left="1080"/>
-        <w:rPr>
-          <w:rFonts w:asciiTheme="majorHAnsi" w:eastAsiaTheme="minorHAnsi" w:hAnsiTheme="majorHAnsi" w:cstheme="minorBidi"/>
-          <w:lang w:eastAsia="en-US"/>
-        </w:rPr>
-      </w:pPr>
-    </w:p>
-    <w:tbl>
-      <w:tblPr>
-        <w:tblW w:w="10940" w:type="dxa"/>
-        <w:tblInd w:w="93" w:type="dxa"/>
-        <w:tblLayout w:type="fixed"/>
-        <w:tblLook w:val="04A0" w:firstRow="1" w:lastRow="0" w:firstColumn="1" w:lastColumn="0" w:noHBand="0" w:noVBand="1"/>
-      </w:tblPr>
-      <w:tblGrid>
-        <w:gridCol w:w="1500"/>
-        <w:gridCol w:w="5445"/>
-        <w:gridCol w:w="3995"/>
-      </w:tblGrid>
-      <w:tr>
-        <w:trPr>
-          <w:trHeight w:val="300"/>
-        </w:trPr>
-        <w:tc>
-          <w:tcPr>
-            <w:tcW w:w="1500" w:type="dxa"/>
-            <w:tcBorders>
-              <w:top w:val="single" w:sz="4" w:space="0" w:color="auto"/>
-              <w:left w:val="single" w:sz="4" w:space="0" w:color="auto"/>
-              <w:bottom w:val="nil"/>
-              <w:right w:val="single" w:sz="4" w:space="0" w:color="auto"/>
-            </w:tcBorders>
-            <w:shd w:val="clear" w:color="auto" w:fill="auto"/>
-            <w:noWrap/>
-            <w:vAlign w:val="bottom"/>
-          </w:tcPr>
-          <w:p>
-            <w:pPr>
-              <w:rPr>
-                <w:rFonts w:ascii="Calibri" w:eastAsia="Times New Roman" w:hAnsi="Calibri"/>
-                <w:b/>
-                <w:bCs/>
-                <w:lang w:eastAsia="en-US"/>
-              </w:rPr>
-            </w:pPr>
-            <w:r>
-              <w:rPr>
-                <w:rFonts w:ascii="Calibri" w:eastAsia="Times New Roman" w:hAnsi="Calibri"/>
-                <w:b/>
-                <w:bCs/>
-                <w:lang w:eastAsia="en-US"/>
-              </w:rPr>
-              <w:t>JIRA Tracker</w:t>
-            </w:r>
-          </w:p>
-        </w:tc>
-        <w:tc>
-          <w:tcPr>
-            <w:tcW w:w="5445" w:type="dxa"/>
-            <w:tcBorders>
-              <w:top w:val="single" w:sz="4" w:space="0" w:color="auto"/>
-              <w:left w:val="nil"/>
-              <w:bottom w:val="nil"/>
-              <w:right w:val="single" w:sz="4" w:space="0" w:color="auto"/>
-            </w:tcBorders>
-            <w:shd w:val="clear" w:color="auto" w:fill="auto"/>
-            <w:noWrap/>
-            <w:vAlign w:val="bottom"/>
-          </w:tcPr>
-          <w:p>
-            <w:pPr>
-              <w:rPr>
-                <w:rFonts w:ascii="Calibri" w:eastAsia="Times New Roman" w:hAnsi="Calibri"/>
-                <w:b/>
-                <w:bCs/>
-                <w:lang w:eastAsia="en-US"/>
-              </w:rPr>
-            </w:pPr>
-            <w:r>
-              <w:rPr>
-                <w:rFonts w:ascii="Calibri" w:eastAsia="Times New Roman" w:hAnsi="Calibri"/>
-                <w:b/>
-                <w:bCs/>
-                <w:lang w:eastAsia="en-US"/>
-              </w:rPr>
-              <w:t>Description</w:t>
-            </w:r>
-          </w:p>
-        </w:tc>
-        <w:tc>
-          <w:tcPr>
-            <w:tcW w:w="3995" w:type="dxa"/>
-            <w:tcBorders>
-              <w:top w:val="single" w:sz="4" w:space="0" w:color="auto"/>
-              <w:left w:val="nil"/>
-              <w:bottom w:val="nil"/>
-              <w:right w:val="single" w:sz="4" w:space="0" w:color="auto"/>
-            </w:tcBorders>
-            <w:shd w:val="clear" w:color="auto" w:fill="auto"/>
-            <w:noWrap/>
-            <w:vAlign w:val="bottom"/>
-          </w:tcPr>
-          <w:p>
-            <w:pPr>
-              <w:rPr>
-                <w:rFonts w:ascii="Calibri" w:eastAsia="Times New Roman" w:hAnsi="Calibri"/>
-                <w:b/>
-                <w:bCs/>
-                <w:lang w:eastAsia="en-US"/>
-              </w:rPr>
-            </w:pPr>
-            <w:r>
-              <w:rPr>
-                <w:rFonts w:ascii="Calibri" w:eastAsia="Times New Roman" w:hAnsi="Calibri"/>
-                <w:b/>
-                <w:bCs/>
-                <w:lang w:eastAsia="en-US"/>
-              </w:rPr>
-              <w:t>Status</w:t>
-            </w:r>
-          </w:p>
-        </w:tc>
-      </w:tr>
-      <w:tr>
-        <w:trPr>
-          <w:trHeight w:val="300"/>
-        </w:trPr>
-        <w:tc>
-          <w:tcPr>
-            <w:tcW w:w="1500" w:type="dxa"/>
-            <w:tcBorders>
-              <w:top w:val="single" w:sz="4" w:space="0" w:color="auto"/>
-              <w:left w:val="single" w:sz="4" w:space="0" w:color="auto"/>
-              <w:bottom w:val="single" w:sz="4" w:space="0" w:color="auto"/>
-              <w:right w:val="single" w:sz="4" w:space="0" w:color="auto"/>
-            </w:tcBorders>
-            <w:shd w:val="clear" w:color="auto" w:fill="auto"/>
-            <w:noWrap/>
-            <w:vAlign w:val="bottom"/>
-          </w:tcPr>
-          <w:p>
-            <w:pPr>
-              <w:jc w:val="center"/>
-              <w:rPr>
-                <w:rFonts w:ascii="Calibri" w:hAnsi="Calibri"/>
-              </w:rPr>
-            </w:pPr>
-            <w:r>
-              <w:rPr>
-                <w:rFonts w:ascii="Calibri" w:hAnsi="Calibri"/>
-              </w:rPr>
-              <w:t xml:space="preserve">            1091</w:t>
-            </w:r>
-          </w:p>
-        </w:tc>
-        <w:tc>
-          <w:tcPr>
-            <w:tcW w:w="5445" w:type="dxa"/>
-            <w:tcBorders>
-              <w:top w:val="single" w:sz="4" w:space="0" w:color="auto"/>
-              <w:left w:val="nil"/>
-              <w:bottom w:val="single" w:sz="4" w:space="0" w:color="auto"/>
-              <w:right w:val="single" w:sz="4" w:space="0" w:color="auto"/>
-            </w:tcBorders>
-            <w:shd w:val="clear" w:color="auto" w:fill="auto"/>
-            <w:vAlign w:val="bottom"/>
-          </w:tcPr>
-          <w:p>
-            <w:pPr>
-              <w:rPr>
-                <w:rFonts w:ascii="Calibri" w:hAnsi="Calibri"/>
-              </w:rPr>
-            </w:pPr>
-            <w:r>
-              <w:rPr>
-                <w:rFonts w:ascii="Calibri" w:hAnsi="Calibri"/>
-              </w:rPr>
-              <w:t>Generating a KM plot from a study with 300 annotation columns causes slow performance</w:t>
-            </w:r>
-          </w:p>
-        </w:tc>
-        <w:tc>
-          <w:tcPr>
-            <w:tcW w:w="3995" w:type="dxa"/>
-            <w:tcBorders>
-              <w:top w:val="single" w:sz="4" w:space="0" w:color="auto"/>
-              <w:left w:val="nil"/>
-              <w:bottom w:val="single" w:sz="4" w:space="0" w:color="auto"/>
-              <w:right w:val="single" w:sz="4" w:space="0" w:color="auto"/>
-            </w:tcBorders>
-            <w:shd w:val="clear" w:color="auto" w:fill="auto"/>
-            <w:noWrap/>
-            <w:vAlign w:val="bottom"/>
-          </w:tcPr>
-          <w:p>
-            <w:pPr>
-              <w:rPr>
-                <w:rFonts w:ascii="Calibri" w:hAnsi="Calibri"/>
-              </w:rPr>
-            </w:pPr>
-            <w:r>
-              <w:rPr>
-                <w:rFonts w:ascii="Calibri" w:hAnsi="Calibri"/>
-              </w:rPr>
-              <w:t>Pending QA</w:t>
-            </w:r>
-          </w:p>
-        </w:tc>
-      </w:tr>
-      <w:tr>
-        <w:trPr>
-          <w:trHeight w:val="300"/>
-        </w:trPr>
-        <w:tc>
-          <w:tcPr>
-            <w:tcW w:w="1500" w:type="dxa"/>
-            <w:tcBorders>
-              <w:top w:val="nil"/>
-              <w:left w:val="single" w:sz="4" w:space="0" w:color="auto"/>
-              <w:bottom w:val="single" w:sz="4" w:space="0" w:color="auto"/>
-              <w:right w:val="single" w:sz="4" w:space="0" w:color="auto"/>
-            </w:tcBorders>
-            <w:shd w:val="clear" w:color="auto" w:fill="auto"/>
-            <w:noWrap/>
-            <w:vAlign w:val="bottom"/>
-          </w:tcPr>
-          <w:p>
-            <w:pPr>
-              <w:jc w:val="right"/>
-              <w:rPr>
-                <w:rFonts w:ascii="Calibri" w:hAnsi="Calibri"/>
-              </w:rPr>
-            </w:pPr>
-            <w:r>
-              <w:rPr>
-                <w:rFonts w:ascii="Calibri" w:hAnsi="Calibri"/>
-              </w:rPr>
-              <w:t>1177</w:t>
-            </w:r>
-          </w:p>
-        </w:tc>
-        <w:tc>
-          <w:tcPr>
-            <w:tcW w:w="5445" w:type="dxa"/>
-            <w:tcBorders>
-              <w:top w:val="nil"/>
-              <w:left w:val="nil"/>
-              <w:bottom w:val="single" w:sz="4" w:space="0" w:color="auto"/>
-              <w:right w:val="single" w:sz="4" w:space="0" w:color="auto"/>
-            </w:tcBorders>
-            <w:shd w:val="clear" w:color="auto" w:fill="auto"/>
-            <w:vAlign w:val="bottom"/>
-          </w:tcPr>
-          <w:p>
-            <w:pPr>
-              <w:rPr>
-                <w:rFonts w:ascii="Calibri" w:hAnsi="Calibri"/>
-              </w:rPr>
-            </w:pPr>
-            <w:r>
-              <w:rPr>
-                <w:rFonts w:ascii="Calibri" w:hAnsi="Calibri"/>
-              </w:rPr>
-              <w:t xml:space="preserve">Deploy </w:t>
-            </w:r>
-            <w:proofErr w:type="spellStart"/>
-            <w:r>
-              <w:rPr>
-                <w:rFonts w:ascii="Calibri" w:hAnsi="Calibri"/>
-              </w:rPr>
-              <w:t>caIntegrator</w:t>
-            </w:r>
-            <w:proofErr w:type="spellEnd"/>
-            <w:r>
-              <w:rPr>
-                <w:rFonts w:ascii="Calibri" w:hAnsi="Calibri"/>
-              </w:rPr>
-              <w:t xml:space="preserve"> instance in SSO mode </w:t>
-            </w:r>
-            <w:r>
-              <w:rPr>
-                <w:rFonts w:ascii="Calibri" w:hAnsi="Calibri"/>
-              </w:rPr>
-              <w:t>on QA</w:t>
-            </w:r>
-          </w:p>
-        </w:tc>
-        <w:tc>
-          <w:tcPr>
-            <w:tcW w:w="3995" w:type="dxa"/>
-            <w:tcBorders>
-              <w:top w:val="nil"/>
-              <w:left w:val="nil"/>
-              <w:bottom w:val="single" w:sz="4" w:space="0" w:color="auto"/>
-              <w:right w:val="single" w:sz="4" w:space="0" w:color="auto"/>
-            </w:tcBorders>
-            <w:shd w:val="clear" w:color="auto" w:fill="auto"/>
-            <w:noWrap/>
-            <w:vAlign w:val="bottom"/>
-          </w:tcPr>
-          <w:p>
-            <w:pPr>
-              <w:rPr>
-                <w:rFonts w:ascii="Calibri" w:hAnsi="Calibri"/>
-              </w:rPr>
-            </w:pPr>
-            <w:r>
-              <w:rPr>
-                <w:rFonts w:ascii="Calibri" w:hAnsi="Calibri"/>
-              </w:rPr>
-              <w:t>Pending QA</w:t>
-            </w:r>
-          </w:p>
-        </w:tc>
-      </w:tr>
-      <w:tr>
-        <w:trPr>
-          <w:trHeight w:val="300"/>
-        </w:trPr>
-        <w:tc>
-          <w:tcPr>
-            <w:tcW w:w="1500" w:type="dxa"/>
-            <w:tcBorders>
-              <w:top w:val="nil"/>
-              <w:left w:val="single" w:sz="4" w:space="0" w:color="auto"/>
-              <w:bottom w:val="single" w:sz="4" w:space="0" w:color="auto"/>
-              <w:right w:val="single" w:sz="4" w:space="0" w:color="auto"/>
-            </w:tcBorders>
-            <w:shd w:val="clear" w:color="auto" w:fill="auto"/>
-            <w:noWrap/>
-            <w:vAlign w:val="bottom"/>
-          </w:tcPr>
-          <w:p>
-            <w:pPr>
-              <w:jc w:val="right"/>
-              <w:rPr>
-                <w:rFonts w:ascii="Calibri" w:hAnsi="Calibri"/>
-              </w:rPr>
-            </w:pPr>
-            <w:r>
-              <w:rPr>
-                <w:rFonts w:ascii="Calibri" w:hAnsi="Calibri"/>
-              </w:rPr>
-              <w:t>1192</w:t>
-            </w:r>
-          </w:p>
-        </w:tc>
-        <w:tc>
-          <w:tcPr>
-            <w:tcW w:w="5445" w:type="dxa"/>
-            <w:tcBorders>
-              <w:top w:val="nil"/>
-              <w:left w:val="nil"/>
-              <w:bottom w:val="single" w:sz="4" w:space="0" w:color="auto"/>
-              <w:right w:val="single" w:sz="4" w:space="0" w:color="auto"/>
-            </w:tcBorders>
-            <w:shd w:val="clear" w:color="auto" w:fill="auto"/>
-            <w:vAlign w:val="bottom"/>
-          </w:tcPr>
-          <w:p>
-            <w:pPr>
-              <w:rPr>
-                <w:rFonts w:ascii="Calibri" w:hAnsi="Calibri"/>
-              </w:rPr>
-            </w:pPr>
-            <w:r>
-              <w:rPr>
-                <w:rFonts w:ascii="Calibri" w:hAnsi="Calibri"/>
-              </w:rPr>
-              <w:t>Can't create subject restriction for annotations with long names</w:t>
-            </w:r>
-          </w:p>
-        </w:tc>
-        <w:tc>
-          <w:tcPr>
-            <w:tcW w:w="3995" w:type="dxa"/>
-            <w:tcBorders>
-              <w:top w:val="nil"/>
-              <w:left w:val="nil"/>
-              <w:bottom w:val="single" w:sz="4" w:space="0" w:color="auto"/>
-              <w:right w:val="single" w:sz="4" w:space="0" w:color="auto"/>
-            </w:tcBorders>
-            <w:shd w:val="clear" w:color="auto" w:fill="auto"/>
-            <w:noWrap/>
-            <w:vAlign w:val="bottom"/>
-          </w:tcPr>
-          <w:p>
-            <w:pPr>
-              <w:rPr>
-                <w:rFonts w:ascii="Calibri" w:hAnsi="Calibri"/>
-              </w:rPr>
-            </w:pPr>
-            <w:r>
-              <w:rPr>
-                <w:rFonts w:ascii="Calibri" w:hAnsi="Calibri"/>
-              </w:rPr>
-              <w:t>Pending QA</w:t>
-            </w:r>
-          </w:p>
-        </w:tc>
-      </w:tr>
-      <w:tr>
-        <w:trPr>
-          <w:trHeight w:val="600"/>
-        </w:trPr>
-        <w:tc>
-          <w:tcPr>
-            <w:tcW w:w="1500" w:type="dxa"/>
-            <w:tcBorders>
-              <w:top w:val="nil"/>
-              <w:left w:val="single" w:sz="4" w:space="0" w:color="auto"/>
-              <w:bottom w:val="single" w:sz="4" w:space="0" w:color="auto"/>
-              <w:right w:val="single" w:sz="4" w:space="0" w:color="auto"/>
-            </w:tcBorders>
-            <w:shd w:val="clear" w:color="auto" w:fill="auto"/>
-            <w:noWrap/>
-            <w:vAlign w:val="bottom"/>
-          </w:tcPr>
-          <w:p>
-            <w:pPr>
-              <w:jc w:val="right"/>
-              <w:rPr>
-                <w:rFonts w:ascii="Calibri" w:hAnsi="Calibri"/>
-              </w:rPr>
-            </w:pPr>
-            <w:r>
-              <w:rPr>
-                <w:rFonts w:ascii="Calibri" w:hAnsi="Calibri"/>
-              </w:rPr>
-              <w:t>118</w:t>
-            </w:r>
-            <w:r>
-              <w:rPr>
-                <w:rFonts w:ascii="Calibri" w:hAnsi="Calibri"/>
-              </w:rPr>
-              <w:t>0</w:t>
-            </w:r>
-          </w:p>
-        </w:tc>
-        <w:tc>
-          <w:tcPr>
-            <w:tcW w:w="5445" w:type="dxa"/>
-            <w:tcBorders>
-              <w:top w:val="nil"/>
-              <w:left w:val="nil"/>
-              <w:bottom w:val="single" w:sz="4" w:space="0" w:color="auto"/>
-              <w:right w:val="single" w:sz="4" w:space="0" w:color="auto"/>
-            </w:tcBorders>
-            <w:shd w:val="clear" w:color="auto" w:fill="auto"/>
-            <w:vAlign w:val="bottom"/>
-          </w:tcPr>
-          <w:p>
-            <w:pPr>
-              <w:rPr>
-                <w:rFonts w:ascii="Calibri" w:hAnsi="Calibri"/>
-              </w:rPr>
-            </w:pPr>
-            <w:r>
-              <w:rPr>
-                <w:rFonts w:ascii="Calibri" w:hAnsi="Calibri"/>
-              </w:rPr>
-              <w:t>Role-based permissions for clinical data is not properly restricting data</w:t>
-            </w:r>
-          </w:p>
-        </w:tc>
-        <w:tc>
-          <w:tcPr>
-            <w:tcW w:w="3995" w:type="dxa"/>
-            <w:tcBorders>
-              <w:top w:val="nil"/>
-              <w:left w:val="nil"/>
-              <w:bottom w:val="single" w:sz="4" w:space="0" w:color="auto"/>
-              <w:right w:val="single" w:sz="4" w:space="0" w:color="auto"/>
-            </w:tcBorders>
-            <w:shd w:val="clear" w:color="auto" w:fill="auto"/>
-            <w:noWrap/>
-            <w:vAlign w:val="bottom"/>
-          </w:tcPr>
-          <w:p>
-            <w:pPr>
-              <w:rPr>
-                <w:rFonts w:ascii="Calibri" w:hAnsi="Calibri"/>
-              </w:rPr>
-            </w:pPr>
-            <w:r>
-              <w:rPr>
-                <w:rFonts w:ascii="Calibri" w:hAnsi="Calibri"/>
-              </w:rPr>
-              <w:t>Pending QA</w:t>
-            </w:r>
-          </w:p>
-        </w:tc>
-      </w:tr>
-      <w:tr>
-        <w:trPr>
-          <w:trHeight w:val="600"/>
-        </w:trPr>
-        <w:tc>
-          <w:tcPr>
-            <w:tcW w:w="1500" w:type="dxa"/>
-            <w:tcBorders>
-              <w:top w:val="nil"/>
-              <w:left w:val="single" w:sz="4" w:space="0" w:color="auto"/>
-              <w:bottom w:val="single" w:sz="4" w:space="0" w:color="auto"/>
-              <w:right w:val="single" w:sz="4" w:space="0" w:color="auto"/>
-            </w:tcBorders>
-            <w:shd w:val="clear" w:color="auto" w:fill="auto"/>
-            <w:noWrap/>
-            <w:vAlign w:val="bottom"/>
-          </w:tcPr>
-          <w:p>
-            <w:pPr>
-              <w:jc w:val="right"/>
-              <w:rPr>
-                <w:rFonts w:ascii="Calibri" w:hAnsi="Calibri"/>
-              </w:rPr>
-            </w:pPr>
-            <w:r>
-              <w:rPr>
-                <w:rFonts w:ascii="Calibri" w:hAnsi="Calibri"/>
-              </w:rPr>
-              <w:lastRenderedPageBreak/>
-              <w:t>1182</w:t>
-            </w:r>
-          </w:p>
-        </w:tc>
-        <w:tc>
-          <w:tcPr>
-            <w:tcW w:w="5445" w:type="dxa"/>
-            <w:tcBorders>
-              <w:top w:val="nil"/>
-              <w:left w:val="nil"/>
-              <w:bottom w:val="single" w:sz="4" w:space="0" w:color="auto"/>
-              <w:right w:val="single" w:sz="4" w:space="0" w:color="auto"/>
-            </w:tcBorders>
-            <w:shd w:val="clear" w:color="auto" w:fill="auto"/>
-            <w:vAlign w:val="bottom"/>
-          </w:tcPr>
-          <w:p>
-            <w:pPr>
-              <w:rPr>
-                <w:rFonts w:ascii="Calibri" w:hAnsi="Calibri"/>
-              </w:rPr>
-            </w:pPr>
-            <w:r>
-              <w:rPr>
-                <w:rFonts w:ascii="Calibri" w:hAnsi="Calibri"/>
-              </w:rPr>
-              <w:t>Role-based permissions for genomic data are not properly restricting data</w:t>
-            </w:r>
-          </w:p>
-        </w:tc>
-        <w:tc>
-          <w:tcPr>
-            <w:tcW w:w="3995" w:type="dxa"/>
-            <w:tcBorders>
-              <w:top w:val="nil"/>
-              <w:left w:val="nil"/>
-              <w:bottom w:val="single" w:sz="4" w:space="0" w:color="auto"/>
-              <w:right w:val="single" w:sz="4" w:space="0" w:color="auto"/>
-            </w:tcBorders>
-            <w:shd w:val="clear" w:color="auto" w:fill="auto"/>
-            <w:noWrap/>
-            <w:vAlign w:val="bottom"/>
-          </w:tcPr>
-          <w:p>
-            <w:pPr>
-              <w:rPr>
-                <w:rFonts w:ascii="Calibri" w:hAnsi="Calibri"/>
-              </w:rPr>
-            </w:pPr>
-            <w:r>
-              <w:rPr>
-                <w:rFonts w:ascii="Calibri" w:hAnsi="Calibri"/>
-              </w:rPr>
-              <w:t>Pending QA</w:t>
-            </w:r>
-          </w:p>
-        </w:tc>
-      </w:tr>
-      <w:tr>
-        <w:trPr>
-          <w:trHeight w:val="300"/>
-        </w:trPr>
-        <w:tc>
-          <w:tcPr>
-            <w:tcW w:w="1500" w:type="dxa"/>
-            <w:tcBorders>
-              <w:top w:val="nil"/>
-              <w:left w:val="single" w:sz="4" w:space="0" w:color="auto"/>
-              <w:bottom w:val="single" w:sz="4" w:space="0" w:color="auto"/>
-              <w:right w:val="single" w:sz="4" w:space="0" w:color="auto"/>
-            </w:tcBorders>
-            <w:shd w:val="clear" w:color="auto" w:fill="auto"/>
-            <w:noWrap/>
-            <w:vAlign w:val="bottom"/>
-          </w:tcPr>
-          <w:p>
-            <w:pPr>
-              <w:rPr>
-                <w:rFonts w:ascii="Calibri" w:eastAsia="Times New Roman" w:hAnsi="Calibri"/>
-                <w:color w:val="000000"/>
-                <w:lang w:eastAsia="en-US"/>
-              </w:rPr>
-            </w:pPr>
-          </w:p>
-        </w:tc>
-        <w:tc>
-          <w:tcPr>
-            <w:tcW w:w="5445" w:type="dxa"/>
-            <w:tcBorders>
-              <w:top w:val="nil"/>
-              <w:left w:val="nil"/>
-              <w:bottom w:val="single" w:sz="4" w:space="0" w:color="auto"/>
-              <w:right w:val="single" w:sz="4" w:space="0" w:color="auto"/>
-            </w:tcBorders>
-            <w:shd w:val="clear" w:color="auto" w:fill="auto"/>
-            <w:vAlign w:val="bottom"/>
-          </w:tcPr>
-          <w:p>
-            <w:pPr>
-              <w:rPr>
-                <w:rFonts w:ascii="Calibri" w:eastAsia="Times New Roman" w:hAnsi="Calibri"/>
-                <w:lang w:eastAsia="en-US"/>
-              </w:rPr>
-            </w:pPr>
-          </w:p>
-        </w:tc>
-        <w:tc>
-          <w:tcPr>
-            <w:tcW w:w="3995" w:type="dxa"/>
-            <w:tcBorders>
-              <w:top w:val="nil"/>
-              <w:left w:val="nil"/>
-              <w:bottom w:val="single" w:sz="4" w:space="0" w:color="auto"/>
-              <w:right w:val="single" w:sz="4" w:space="0" w:color="auto"/>
-            </w:tcBorders>
-            <w:shd w:val="clear" w:color="auto" w:fill="auto"/>
-            <w:noWrap/>
-            <w:vAlign w:val="bottom"/>
-          </w:tcPr>
-          <w:p>
-            <w:pPr>
-              <w:rPr>
-                <w:rFonts w:ascii="Calibri" w:eastAsia="Times New Roman" w:hAnsi="Calibri"/>
-                <w:lang w:eastAsia="en-US"/>
-              </w:rPr>
-            </w:pPr>
-          </w:p>
-        </w:tc>
-      </w:tr>
-      <w:tr>
-        <w:trPr>
-          <w:trHeight w:val="300"/>
-        </w:trPr>
-        <w:tc>
-          <w:tcPr>
-            <w:tcW w:w="1500" w:type="dxa"/>
-            <w:tcBorders>
-              <w:top w:val="nil"/>
-              <w:left w:val="single" w:sz="4" w:space="0" w:color="auto"/>
-              <w:bottom w:val="single" w:sz="4" w:space="0" w:color="auto"/>
-              <w:right w:val="single" w:sz="4" w:space="0" w:color="auto"/>
-            </w:tcBorders>
-            <w:shd w:val="clear" w:color="auto" w:fill="auto"/>
-            <w:noWrap/>
-            <w:vAlign w:val="bottom"/>
-          </w:tcPr>
-          <w:p>
-            <w:pPr>
-              <w:rPr>
-                <w:rFonts w:ascii="Calibri" w:eastAsia="Times New Roman" w:hAnsi="Calibri"/>
-                <w:color w:val="000000"/>
-                <w:lang w:eastAsia="en-US"/>
-              </w:rPr>
-            </w:pPr>
-            <w:r>
-              <w:rPr>
-                <w:rFonts w:ascii="Calibri" w:eastAsia="Times New Roman" w:hAnsi="Calibri"/>
-                <w:color w:val="000000"/>
-                <w:lang w:eastAsia="en-US"/>
-              </w:rPr>
-              <w:t> </w:t>
-            </w:r>
-          </w:p>
-        </w:tc>
-        <w:tc>
-          <w:tcPr>
-            <w:tcW w:w="5445" w:type="dxa"/>
-            <w:tcBorders>
-              <w:top w:val="nil"/>
-              <w:left w:val="nil"/>
-              <w:bottom w:val="single" w:sz="4" w:space="0" w:color="auto"/>
-              <w:right w:val="single" w:sz="4" w:space="0" w:color="auto"/>
-            </w:tcBorders>
-            <w:shd w:val="clear" w:color="auto" w:fill="auto"/>
-            <w:vAlign w:val="bottom"/>
-          </w:tcPr>
-          <w:p>
-            <w:pPr>
-              <w:rPr>
-                <w:rFonts w:ascii="Calibri" w:eastAsia="Times New Roman" w:hAnsi="Calibri"/>
-                <w:lang w:eastAsia="en-US"/>
-              </w:rPr>
-            </w:pPr>
-            <w:proofErr w:type="spellStart"/>
-            <w:r>
-              <w:rPr>
-                <w:rFonts w:ascii="Calibri" w:eastAsia="Times New Roman" w:hAnsi="Calibri"/>
-                <w:lang w:eastAsia="en-US"/>
-              </w:rPr>
-              <w:t>Appscan</w:t>
-            </w:r>
-            <w:proofErr w:type="spellEnd"/>
-          </w:p>
-        </w:tc>
-        <w:tc>
-          <w:tcPr>
-            <w:tcW w:w="3995" w:type="dxa"/>
-            <w:tcBorders>
-              <w:top w:val="nil"/>
-              <w:left w:val="nil"/>
-              <w:bottom w:val="single" w:sz="4" w:space="0" w:color="auto"/>
-              <w:right w:val="single" w:sz="4" w:space="0" w:color="auto"/>
-            </w:tcBorders>
-            <w:shd w:val="clear" w:color="auto" w:fill="auto"/>
-            <w:noWrap/>
-            <w:vAlign w:val="bottom"/>
-          </w:tcPr>
-          <w:p>
-            <w:pPr>
-              <w:rPr>
-                <w:rFonts w:ascii="Calibri" w:eastAsia="Times New Roman" w:hAnsi="Calibri"/>
-                <w:lang w:eastAsia="en-US"/>
-              </w:rPr>
-            </w:pPr>
-            <w:r>
-              <w:rPr>
-                <w:rFonts w:ascii="Calibri" w:eastAsia="Times New Roman" w:hAnsi="Calibri"/>
-                <w:lang w:eastAsia="en-US"/>
-              </w:rPr>
-              <w:t xml:space="preserve">Passed on </w:t>
-            </w:r>
-            <w:proofErr w:type="spellStart"/>
-            <w:r>
-              <w:rPr>
-                <w:rFonts w:ascii="Calibri" w:eastAsia="Times New Roman" w:hAnsi="Calibri"/>
-                <w:lang w:eastAsia="en-US"/>
-              </w:rPr>
-              <w:t>Dev</w:t>
-            </w:r>
-            <w:proofErr w:type="spellEnd"/>
-          </w:p>
-        </w:tc>
-      </w:tr>
-      <w:tr>
-        <w:trPr>
-          <w:trHeight w:val="300"/>
-        </w:trPr>
-        <w:tc>
-          <w:tcPr>
-            <w:tcW w:w="1500" w:type="dxa"/>
-            <w:tcBorders>
-              <w:top w:val="nil"/>
-              <w:left w:val="single" w:sz="4" w:space="0" w:color="auto"/>
-              <w:bottom w:val="single" w:sz="4" w:space="0" w:color="auto"/>
-              <w:right w:val="single" w:sz="4" w:space="0" w:color="auto"/>
-            </w:tcBorders>
-            <w:shd w:val="clear" w:color="auto" w:fill="auto"/>
-            <w:noWrap/>
-            <w:vAlign w:val="bottom"/>
-          </w:tcPr>
-          <w:p>
-            <w:pPr>
-              <w:rPr>
-                <w:rFonts w:ascii="Calibri" w:eastAsia="Times New Roman" w:hAnsi="Calibri"/>
-                <w:color w:val="000000"/>
-                <w:lang w:eastAsia="en-US"/>
-              </w:rPr>
-            </w:pPr>
-            <w:r>
-              <w:rPr>
-                <w:rFonts w:ascii="Calibri" w:eastAsia="Times New Roman" w:hAnsi="Calibri"/>
-                <w:color w:val="000000"/>
-                <w:lang w:eastAsia="en-US"/>
-              </w:rPr>
-              <w:t> </w:t>
-            </w:r>
-          </w:p>
-        </w:tc>
-        <w:tc>
-          <w:tcPr>
-            <w:tcW w:w="5445" w:type="dxa"/>
-            <w:tcBorders>
-              <w:top w:val="nil"/>
-              <w:left w:val="nil"/>
-              <w:bottom w:val="single" w:sz="4" w:space="0" w:color="auto"/>
-              <w:right w:val="single" w:sz="4" w:space="0" w:color="auto"/>
-            </w:tcBorders>
-            <w:shd w:val="clear" w:color="auto" w:fill="auto"/>
-            <w:vAlign w:val="bottom"/>
-          </w:tcPr>
-          <w:p>
-            <w:pPr>
-              <w:rPr>
-                <w:rFonts w:ascii="Calibri" w:eastAsia="Times New Roman" w:hAnsi="Calibri"/>
-                <w:lang w:eastAsia="en-US"/>
-              </w:rPr>
-            </w:pPr>
-            <w:r>
-              <w:rPr>
-                <w:rFonts w:ascii="Calibri" w:eastAsia="Times New Roman" w:hAnsi="Calibri"/>
-                <w:lang w:eastAsia="en-US"/>
-              </w:rPr>
-              <w:t>508 Compliance</w:t>
-            </w:r>
-          </w:p>
-        </w:tc>
-        <w:tc>
-          <w:tcPr>
-            <w:tcW w:w="3995" w:type="dxa"/>
-            <w:tcBorders>
-              <w:top w:val="nil"/>
-              <w:left w:val="nil"/>
-              <w:bottom w:val="single" w:sz="4" w:space="0" w:color="auto"/>
-              <w:right w:val="single" w:sz="4" w:space="0" w:color="auto"/>
-            </w:tcBorders>
-            <w:shd w:val="clear" w:color="auto" w:fill="auto"/>
-            <w:noWrap/>
-            <w:vAlign w:val="bottom"/>
-          </w:tcPr>
-          <w:p>
-            <w:pPr>
-              <w:rPr>
-                <w:rFonts w:ascii="Calibri" w:eastAsia="Times New Roman" w:hAnsi="Calibri"/>
-                <w:lang w:eastAsia="en-US"/>
-              </w:rPr>
-            </w:pPr>
-            <w:r>
-              <w:rPr>
-                <w:rFonts w:ascii="Calibri" w:eastAsia="Times New Roman" w:hAnsi="Calibri"/>
-                <w:lang w:eastAsia="en-US"/>
-              </w:rPr>
-              <w:t>Completed</w:t>
-            </w:r>
-          </w:p>
-        </w:tc>
-      </w:tr>
-    </w:tbl>
-    <w:p>
-      <w:pPr>
-        <w:rPr>
-          <w:rFonts w:asciiTheme="majorHAnsi" w:eastAsiaTheme="minorHAnsi" w:hAnsiTheme="majorHAnsi" w:cstheme="minorBidi"/>
-          <w:lang w:eastAsia="en-US"/>
-        </w:rPr>
-      </w:pPr>
+        <w:numPr>
+          <w:ilvl w:val="1"/>
+          <w:numId w:val="5"/>
+        </w:numPr>
+        <w:rPr>
+          <w:rFonts w:asciiTheme="majorHAnsi" w:eastAsiaTheme="minorHAnsi" w:hAnsiTheme="majorHAnsi" w:cstheme="minorBidi"/>
+          <w:lang w:eastAsia="en-US"/>
+        </w:rPr>
+      </w:pPr>
+      <w:r>
+        <w:rPr>
+          <w:rFonts w:asciiTheme="majorHAnsi" w:eastAsiaTheme="minorHAnsi" w:hAnsiTheme="majorHAnsi" w:cstheme="minorBidi"/>
+          <w:lang w:eastAsia="en-US"/>
+        </w:rPr>
+        <w:t xml:space="preserve">Promoting to Stage and New Prod. Machine – Ongoing </w:t>
+      </w:r>
     </w:p>
     <w:p>
       <w:pPr>
         <w:pStyle w:val="ListParagraph"/>
-        <w:ind w:left="1800"/>
-        <w:rPr>
-          <w:rFonts w:asciiTheme="majorHAnsi" w:eastAsiaTheme="minorHAnsi" w:hAnsiTheme="majorHAnsi" w:cstheme="minorBidi"/>
-          <w:lang w:eastAsia="en-US"/>
-        </w:rPr>
-      </w:pPr>
+        <w:numPr>
+          <w:ilvl w:val="1"/>
+          <w:numId w:val="5"/>
+        </w:numPr>
+        <w:rPr>
+          <w:rFonts w:asciiTheme="majorHAnsi" w:eastAsiaTheme="minorHAnsi" w:hAnsiTheme="majorHAnsi" w:cstheme="minorBidi"/>
+          <w:lang w:eastAsia="en-US"/>
+        </w:rPr>
+      </w:pPr>
+      <w:r>
+        <w:rPr>
+          <w:rFonts w:asciiTheme="majorHAnsi" w:eastAsiaTheme="minorHAnsi" w:hAnsiTheme="majorHAnsi" w:cstheme="minorBidi"/>
+          <w:lang w:eastAsia="en-US"/>
+        </w:rPr>
+        <w:t>Appscan to be completed on Stage as soon as Stage deployment is comple</w:t>
+      </w:r>
+      <w:r>
+        <w:rPr>
+          <w:rFonts w:asciiTheme="majorHAnsi" w:eastAsiaTheme="minorHAnsi" w:hAnsiTheme="majorHAnsi" w:cstheme="minorBidi"/>
+          <w:lang w:eastAsia="en-US"/>
+        </w:rPr>
+        <w:t>ted.</w:t>
+      </w:r>
+      <w:bookmarkStart w:id="0" w:name="_GoBack"/>
+      <w:bookmarkEnd w:id="0"/>
     </w:p>
     <w:p>
       <w:pPr>
@@ -2309,910 +1334,6 @@
         </w:numPr>
         <w:rPr>
           <w:rFonts w:asciiTheme="majorHAnsi" w:eastAsiaTheme="minorHAnsi" w:hAnsiTheme="majorHAnsi" w:cstheme="minorBidi"/>
-          <w:color w:val="0000FF"/>
-          <w:lang w:eastAsia="en-US"/>
-        </w:rPr>
-      </w:pPr>
-      <w:r>
-        <w:rPr>
-          <w:rFonts w:asciiTheme="majorHAnsi" w:eastAsiaTheme="minorHAnsi" w:hAnsiTheme="majorHAnsi" w:cstheme="minorBidi"/>
-          <w:color w:val="0000FF"/>
-          <w:lang w:eastAsia="en-US"/>
-        </w:rPr>
-        <w:t>TRANSCEND:</w:t>
-      </w:r>
-    </w:p>
-    <w:p>
-      <w:pPr>
-        <w:pStyle w:val="ListParagraph"/>
-        <w:numPr>
-          <w:ilvl w:val="1"/>
-          <w:numId w:val="5"/>
-        </w:numPr>
-        <w:rPr>
-          <w:rFonts w:asciiTheme="majorHAnsi" w:eastAsiaTheme="minorHAnsi" w:hAnsiTheme="majorHAnsi" w:cstheme="minorBidi"/>
-          <w:lang w:eastAsia="en-US"/>
-        </w:rPr>
-      </w:pPr>
-      <w:r>
-        <w:rPr>
-          <w:rFonts w:asciiTheme="majorHAnsi" w:eastAsiaTheme="minorHAnsi" w:hAnsiTheme="majorHAnsi" w:cstheme="minorBidi"/>
-          <w:color w:val="0000FF"/>
-          <w:lang w:eastAsia="en-US"/>
-        </w:rPr>
-        <w:t xml:space="preserve">Single Sign-on: </w:t>
-      </w:r>
-      <w:r>
-        <w:rPr>
-          <w:rFonts w:asciiTheme="majorHAnsi" w:eastAsiaTheme="minorHAnsi" w:hAnsiTheme="majorHAnsi" w:cstheme="minorBidi"/>
-          <w:color w:val="0000FF"/>
-          <w:lang w:eastAsia="en-US"/>
-        </w:rPr>
-        <w:t xml:space="preserve">Awaiting reconfiguration of LDAP properties on </w:t>
-      </w:r>
-      <w:r>
-        <w:rPr>
-          <w:rFonts w:asciiTheme="majorHAnsi" w:eastAsiaTheme="minorHAnsi" w:hAnsiTheme="majorHAnsi" w:cstheme="minorBidi"/>
-          <w:color w:val="0000FF"/>
-          <w:lang w:eastAsia="en-US"/>
-        </w:rPr>
-        <w:t>QA tier</w:t>
-      </w:r>
-      <w:r>
-        <w:rPr>
-          <w:rFonts w:asciiTheme="majorHAnsi" w:eastAsiaTheme="minorHAnsi" w:hAnsiTheme="majorHAnsi" w:cstheme="minorBidi"/>
-          <w:color w:val="0000FF"/>
-          <w:lang w:eastAsia="en-US"/>
-        </w:rPr>
-        <w:t xml:space="preserve"> to test bug fix</w:t>
-      </w:r>
-      <w:r>
-        <w:t>.</w:t>
-      </w:r>
-      <w:r>
-        <w:rPr>
-          <w:rFonts w:asciiTheme="majorHAnsi" w:eastAsiaTheme="minorHAnsi" w:hAnsiTheme="majorHAnsi" w:cstheme="minorBidi"/>
-          <w:color w:val="0000FF"/>
-          <w:lang w:eastAsia="en-US"/>
-        </w:rPr>
-        <w:t xml:space="preserve"> </w:t>
-      </w:r>
-    </w:p>
-    <w:p>
-      <w:pPr>
-        <w:pStyle w:val="ListParagraph"/>
-        <w:ind w:left="1080"/>
-        <w:rPr>
-          <w:rFonts w:asciiTheme="majorHAnsi" w:eastAsiaTheme="minorHAnsi" w:hAnsiTheme="majorHAnsi" w:cstheme="minorBidi"/>
-          <w:lang w:eastAsia="en-US"/>
-        </w:rPr>
-      </w:pPr>
-    </w:p>
-    <w:tbl>
-      <w:tblPr>
-        <w:tblW w:w="10633" w:type="dxa"/>
-        <w:tblInd w:w="95" w:type="dxa"/>
-        <w:tblLook w:val="0000" w:firstRow="0" w:lastRow="0" w:firstColumn="0" w:lastColumn="0" w:noHBand="0" w:noVBand="0"/>
-      </w:tblPr>
-      <w:tblGrid>
-        <w:gridCol w:w="2353"/>
-        <w:gridCol w:w="4770"/>
-        <w:gridCol w:w="1800"/>
-        <w:gridCol w:w="1710"/>
-      </w:tblGrid>
-      <w:tr>
-        <w:trPr>
-          <w:trHeight w:val="300"/>
-        </w:trPr>
-        <w:tc>
-          <w:tcPr>
-            <w:tcW w:w="2353" w:type="dxa"/>
-            <w:tcBorders>
-              <w:top w:val="single" w:sz="4" w:space="0" w:color="000000"/>
-              <w:left w:val="single" w:sz="4" w:space="0" w:color="000000"/>
-              <w:bottom w:val="single" w:sz="4" w:space="0" w:color="000000"/>
-              <w:right w:val="single" w:sz="4" w:space="0" w:color="000000"/>
-            </w:tcBorders>
-            <w:shd w:val="clear" w:color="auto" w:fill="auto"/>
-          </w:tcPr>
-          <w:p>
-            <w:pPr>
-              <w:jc w:val="center"/>
-              <w:rPr>
-                <w:rFonts w:ascii="Arial" w:hAnsi="Arial"/>
-                <w:b/>
-                <w:bCs/>
-                <w:color w:val="000000"/>
-                <w:sz w:val="18"/>
-                <w:szCs w:val="20"/>
-                <w:lang w:eastAsia="en-US"/>
-              </w:rPr>
-            </w:pPr>
-            <w:r>
-              <w:rPr>
-                <w:rFonts w:ascii="Arial" w:hAnsi="Arial"/>
-                <w:b/>
-                <w:bCs/>
-                <w:color w:val="000000"/>
-                <w:sz w:val="18"/>
-                <w:szCs w:val="20"/>
-                <w:lang w:eastAsia="en-US"/>
-              </w:rPr>
-              <w:t>Key</w:t>
-            </w:r>
-          </w:p>
-        </w:tc>
-        <w:tc>
-          <w:tcPr>
-            <w:tcW w:w="4770" w:type="dxa"/>
-            <w:tcBorders>
-              <w:top w:val="single" w:sz="4" w:space="0" w:color="000000"/>
-              <w:left w:val="single" w:sz="4" w:space="0" w:color="000000"/>
-              <w:bottom w:val="single" w:sz="4" w:space="0" w:color="000000"/>
-              <w:right w:val="single" w:sz="4" w:space="0" w:color="000000"/>
-            </w:tcBorders>
-            <w:shd w:val="clear" w:color="auto" w:fill="auto"/>
-          </w:tcPr>
-          <w:p>
-            <w:pPr>
-              <w:jc w:val="center"/>
-              <w:rPr>
-                <w:rFonts w:ascii="Arial" w:hAnsi="Arial"/>
-                <w:b/>
-                <w:bCs/>
-                <w:color w:val="000000"/>
-                <w:sz w:val="18"/>
-                <w:szCs w:val="20"/>
-                <w:lang w:eastAsia="en-US"/>
-              </w:rPr>
-            </w:pPr>
-            <w:r>
-              <w:rPr>
-                <w:rFonts w:ascii="Arial" w:hAnsi="Arial"/>
-                <w:b/>
-                <w:bCs/>
-                <w:color w:val="000000"/>
-                <w:sz w:val="18"/>
-                <w:szCs w:val="20"/>
-                <w:lang w:eastAsia="en-US"/>
-              </w:rPr>
-              <w:t>Summary</w:t>
-            </w:r>
-          </w:p>
-        </w:tc>
-        <w:tc>
-          <w:tcPr>
-            <w:tcW w:w="1800" w:type="dxa"/>
-            <w:tcBorders>
-              <w:top w:val="single" w:sz="4" w:space="0" w:color="000000"/>
-              <w:left w:val="single" w:sz="4" w:space="0" w:color="000000"/>
-              <w:bottom w:val="single" w:sz="4" w:space="0" w:color="000000"/>
-              <w:right w:val="single" w:sz="4" w:space="0" w:color="000000"/>
-            </w:tcBorders>
-            <w:shd w:val="clear" w:color="auto" w:fill="auto"/>
-          </w:tcPr>
-          <w:p>
-            <w:pPr>
-              <w:jc w:val="center"/>
-              <w:rPr>
-                <w:rFonts w:ascii="Arial" w:hAnsi="Arial"/>
-                <w:b/>
-                <w:bCs/>
-                <w:color w:val="000000"/>
-                <w:sz w:val="18"/>
-                <w:szCs w:val="20"/>
-                <w:lang w:eastAsia="en-US"/>
-              </w:rPr>
-            </w:pPr>
-            <w:r>
-              <w:rPr>
-                <w:rFonts w:ascii="Arial" w:hAnsi="Arial"/>
-                <w:b/>
-                <w:bCs/>
-                <w:color w:val="000000"/>
-                <w:sz w:val="18"/>
-                <w:szCs w:val="20"/>
-                <w:lang w:eastAsia="en-US"/>
-              </w:rPr>
-              <w:t>Status</w:t>
-            </w:r>
-          </w:p>
-        </w:tc>
-        <w:tc>
-          <w:tcPr>
-            <w:tcW w:w="1710" w:type="dxa"/>
-            <w:tcBorders>
-              <w:top w:val="single" w:sz="4" w:space="0" w:color="000000"/>
-              <w:left w:val="single" w:sz="4" w:space="0" w:color="000000"/>
-              <w:bottom w:val="single" w:sz="4" w:space="0" w:color="000000"/>
-              <w:right w:val="single" w:sz="4" w:space="0" w:color="000000"/>
-            </w:tcBorders>
-            <w:shd w:val="clear" w:color="auto" w:fill="auto"/>
-          </w:tcPr>
-          <w:p>
-            <w:pPr>
-              <w:jc w:val="center"/>
-              <w:rPr>
-                <w:rFonts w:ascii="Arial" w:hAnsi="Arial"/>
-                <w:b/>
-                <w:bCs/>
-                <w:color w:val="000000"/>
-                <w:sz w:val="18"/>
-                <w:szCs w:val="20"/>
-                <w:lang w:eastAsia="en-US"/>
-              </w:rPr>
-            </w:pPr>
-            <w:r>
-              <w:rPr>
-                <w:rFonts w:ascii="Arial" w:hAnsi="Arial"/>
-                <w:b/>
-                <w:bCs/>
-                <w:color w:val="000000"/>
-                <w:sz w:val="18"/>
-                <w:szCs w:val="20"/>
-                <w:lang w:eastAsia="en-US"/>
-              </w:rPr>
-              <w:t>UAT Release Date</w:t>
-            </w:r>
-          </w:p>
-        </w:tc>
-      </w:tr>
-      <w:tr>
-        <w:trPr>
-          <w:trHeight w:val="300"/>
-        </w:trPr>
-        <w:tc>
-          <w:tcPr>
-            <w:tcW w:w="2353" w:type="dxa"/>
-            <w:tcBorders>
-              <w:top w:val="single" w:sz="4" w:space="0" w:color="000000"/>
-              <w:left w:val="single" w:sz="4" w:space="0" w:color="000000"/>
-              <w:bottom w:val="single" w:sz="4" w:space="0" w:color="000000"/>
-              <w:right w:val="single" w:sz="4" w:space="0" w:color="000000"/>
-            </w:tcBorders>
-            <w:shd w:val="clear" w:color="auto" w:fill="auto"/>
-          </w:tcPr>
-          <w:p>
-            <w:r>
-              <w:rPr>
-                <w:rFonts w:ascii="Arial" w:hAnsi="Arial"/>
-                <w:color w:val="000000"/>
-                <w:sz w:val="18"/>
-                <w:szCs w:val="20"/>
-                <w:lang w:eastAsia="en-US"/>
-              </w:rPr>
-              <w:t>N/A</w:t>
-            </w:r>
-          </w:p>
-        </w:tc>
-        <w:tc>
-          <w:tcPr>
-            <w:tcW w:w="4770" w:type="dxa"/>
-            <w:tcBorders>
-              <w:top w:val="single" w:sz="4" w:space="0" w:color="000000"/>
-              <w:left w:val="single" w:sz="4" w:space="0" w:color="000000"/>
-              <w:bottom w:val="single" w:sz="4" w:space="0" w:color="000000"/>
-              <w:right w:val="single" w:sz="4" w:space="0" w:color="000000"/>
-            </w:tcBorders>
-            <w:shd w:val="clear" w:color="auto" w:fill="auto"/>
-          </w:tcPr>
-          <w:p>
-            <w:pPr>
-              <w:rPr>
-                <w:rFonts w:ascii="Arial" w:hAnsi="Arial"/>
-                <w:color w:val="000000"/>
-                <w:sz w:val="18"/>
-                <w:szCs w:val="20"/>
-                <w:lang w:eastAsia="en-US"/>
-              </w:rPr>
-            </w:pPr>
-            <w:r>
-              <w:rPr>
-                <w:rFonts w:ascii="Arial" w:hAnsi="Arial"/>
-                <w:color w:val="000000"/>
-                <w:sz w:val="18"/>
-                <w:szCs w:val="20"/>
-                <w:lang w:eastAsia="en-US"/>
-              </w:rPr>
-              <w:t>Study Versioning and Archiving</w:t>
-            </w:r>
-          </w:p>
-        </w:tc>
-        <w:tc>
-          <w:tcPr>
-            <w:tcW w:w="1800" w:type="dxa"/>
-            <w:tcBorders>
-              <w:top w:val="single" w:sz="4" w:space="0" w:color="000000"/>
-              <w:left w:val="single" w:sz="4" w:space="0" w:color="000000"/>
-              <w:bottom w:val="single" w:sz="4" w:space="0" w:color="000000"/>
-              <w:right w:val="single" w:sz="4" w:space="0" w:color="000000"/>
-            </w:tcBorders>
-            <w:shd w:val="clear" w:color="auto" w:fill="00FF00"/>
-          </w:tcPr>
-          <w:p>
-            <w:pPr>
-              <w:rPr>
-                <w:rFonts w:ascii="Arial" w:hAnsi="Arial"/>
-                <w:color w:val="000000"/>
-                <w:sz w:val="18"/>
-                <w:szCs w:val="20"/>
-                <w:lang w:eastAsia="en-US"/>
-              </w:rPr>
-            </w:pPr>
-            <w:r>
-              <w:rPr>
-                <w:rFonts w:ascii="Arial" w:hAnsi="Arial"/>
-                <w:color w:val="000000"/>
-                <w:sz w:val="18"/>
-                <w:szCs w:val="20"/>
-                <w:lang w:eastAsia="en-US"/>
-              </w:rPr>
-              <w:t>Resolved</w:t>
-            </w:r>
-          </w:p>
-        </w:tc>
-        <w:tc>
-          <w:tcPr>
-            <w:tcW w:w="1710" w:type="dxa"/>
-            <w:tcBorders>
-              <w:top w:val="single" w:sz="4" w:space="0" w:color="000000"/>
-              <w:left w:val="single" w:sz="4" w:space="0" w:color="000000"/>
-              <w:bottom w:val="single" w:sz="4" w:space="0" w:color="000000"/>
-              <w:right w:val="single" w:sz="4" w:space="0" w:color="000000"/>
-            </w:tcBorders>
-            <w:shd w:val="clear" w:color="auto" w:fill="auto"/>
-          </w:tcPr>
-          <w:p>
-            <w:pPr>
-              <w:rPr>
-                <w:rFonts w:ascii="Verdana" w:hAnsi="Verdana"/>
-                <w:color w:val="000000"/>
-                <w:sz w:val="18"/>
-                <w:szCs w:val="18"/>
-                <w:lang w:eastAsia="en-US"/>
-              </w:rPr>
-            </w:pPr>
-            <w:r>
-              <w:rPr>
-                <w:rFonts w:ascii="Verdana" w:hAnsi="Verdana"/>
-                <w:color w:val="000000"/>
-                <w:sz w:val="18"/>
-                <w:szCs w:val="18"/>
-                <w:lang w:eastAsia="en-US"/>
-              </w:rPr>
-              <w:t>April</w:t>
-            </w:r>
-          </w:p>
-        </w:tc>
-      </w:tr>
-      <w:tr>
-        <w:trPr>
-          <w:trHeight w:val="300"/>
-        </w:trPr>
-        <w:tc>
-          <w:tcPr>
-            <w:tcW w:w="2353" w:type="dxa"/>
-            <w:tcBorders>
-              <w:top w:val="single" w:sz="4" w:space="0" w:color="000000"/>
-              <w:left w:val="single" w:sz="4" w:space="0" w:color="000000"/>
-              <w:bottom w:val="single" w:sz="4" w:space="0" w:color="000000"/>
-              <w:right w:val="single" w:sz="4" w:space="0" w:color="000000"/>
-            </w:tcBorders>
-            <w:shd w:val="clear" w:color="auto" w:fill="auto"/>
-          </w:tcPr>
-          <w:p>
-            <w:pPr>
-              <w:rPr>
-                <w:rFonts w:ascii="Verdana" w:hAnsi="Verdana"/>
-                <w:sz w:val="18"/>
-                <w:szCs w:val="18"/>
-              </w:rPr>
-            </w:pPr>
-            <w:hyperlink r:id="rId7" w:history="1">
-              <w:r>
-                <w:rPr>
-                  <w:rStyle w:val="Hyperlink"/>
-                  <w:rFonts w:ascii="Verdana" w:eastAsia="Times New Roman" w:hAnsi="Verdana"/>
-                  <w:sz w:val="18"/>
-                  <w:szCs w:val="18"/>
-                </w:rPr>
-                <w:t>TRANSCEND-85</w:t>
-              </w:r>
-            </w:hyperlink>
-            <w:r>
-              <w:rPr>
-                <w:rFonts w:ascii="Verdana" w:eastAsia="Times New Roman" w:hAnsi="Verdana"/>
-                <w:sz w:val="18"/>
-                <w:szCs w:val="18"/>
-              </w:rPr>
-              <w:t xml:space="preserve"> and </w:t>
-            </w:r>
-            <w:hyperlink r:id="rId8" w:history="1">
-              <w:r>
-                <w:rPr>
-                  <w:rStyle w:val="Hyperlink"/>
-                  <w:rFonts w:ascii="Verdana" w:eastAsia="Times New Roman" w:hAnsi="Verdana"/>
-                  <w:sz w:val="18"/>
-                  <w:szCs w:val="18"/>
-                </w:rPr>
-                <w:t>TRANSCEND-87</w:t>
-              </w:r>
-            </w:hyperlink>
-          </w:p>
-        </w:tc>
-        <w:tc>
-          <w:tcPr>
-            <w:tcW w:w="4770" w:type="dxa"/>
-            <w:tcBorders>
-              <w:top w:val="single" w:sz="4" w:space="0" w:color="000000"/>
-              <w:left w:val="single" w:sz="4" w:space="0" w:color="000000"/>
-              <w:bottom w:val="single" w:sz="4" w:space="0" w:color="000000"/>
-              <w:right w:val="single" w:sz="4" w:space="0" w:color="000000"/>
-            </w:tcBorders>
-            <w:shd w:val="clear" w:color="auto" w:fill="auto"/>
-          </w:tcPr>
-          <w:p>
-            <w:pPr>
-              <w:rPr>
-                <w:rFonts w:ascii="Arial" w:hAnsi="Arial"/>
-                <w:color w:val="000000"/>
-                <w:sz w:val="18"/>
-                <w:szCs w:val="20"/>
-                <w:lang w:eastAsia="en-US"/>
-              </w:rPr>
-            </w:pPr>
-            <w:r>
-              <w:rPr>
-                <w:rFonts w:ascii="Arial" w:hAnsi="Arial"/>
-                <w:color w:val="000000"/>
-                <w:sz w:val="18"/>
-                <w:szCs w:val="20"/>
-                <w:lang w:eastAsia="en-US"/>
-              </w:rPr>
-              <w:t>Automatic Refresh</w:t>
-            </w:r>
-          </w:p>
-        </w:tc>
-        <w:tc>
-          <w:tcPr>
-            <w:tcW w:w="1800" w:type="dxa"/>
-            <w:tcBorders>
-              <w:top w:val="single" w:sz="4" w:space="0" w:color="000000"/>
-              <w:left w:val="single" w:sz="4" w:space="0" w:color="000000"/>
-              <w:bottom w:val="single" w:sz="4" w:space="0" w:color="000000"/>
-              <w:right w:val="single" w:sz="4" w:space="0" w:color="000000"/>
-            </w:tcBorders>
-            <w:shd w:val="clear" w:color="auto" w:fill="00FF00"/>
-          </w:tcPr>
-          <w:p>
-            <w:pPr>
-              <w:rPr>
-                <w:rFonts w:ascii="Verdana" w:hAnsi="Verdana"/>
-                <w:color w:val="000000"/>
-                <w:sz w:val="18"/>
-                <w:szCs w:val="18"/>
-                <w:lang w:eastAsia="en-US"/>
-              </w:rPr>
-            </w:pPr>
-            <w:r>
-              <w:rPr>
-                <w:rFonts w:ascii="Arial" w:hAnsi="Arial"/>
-                <w:color w:val="000000"/>
-                <w:sz w:val="18"/>
-                <w:szCs w:val="20"/>
-                <w:lang w:eastAsia="en-US"/>
-              </w:rPr>
-              <w:t>Resolved</w:t>
-            </w:r>
-            <w:r>
-              <w:rPr>
-                <w:rFonts w:ascii="Arial" w:hAnsi="Arial"/>
-                <w:color w:val="000000"/>
-                <w:sz w:val="18"/>
-                <w:szCs w:val="20"/>
-                <w:lang w:eastAsia="en-US"/>
-              </w:rPr>
-              <w:t xml:space="preserve"> </w:t>
-            </w:r>
-          </w:p>
-        </w:tc>
-        <w:tc>
-          <w:tcPr>
-            <w:tcW w:w="1710" w:type="dxa"/>
-            <w:tcBorders>
-              <w:top w:val="single" w:sz="4" w:space="0" w:color="000000"/>
-              <w:left w:val="single" w:sz="4" w:space="0" w:color="000000"/>
-              <w:bottom w:val="single" w:sz="4" w:space="0" w:color="000000"/>
-              <w:right w:val="single" w:sz="4" w:space="0" w:color="000000"/>
-            </w:tcBorders>
-            <w:shd w:val="clear" w:color="auto" w:fill="auto"/>
-          </w:tcPr>
-          <w:p>
-            <w:pPr>
-              <w:rPr>
-                <w:rFonts w:ascii="Verdana" w:hAnsi="Verdana"/>
-                <w:color w:val="000000"/>
-                <w:sz w:val="18"/>
-                <w:szCs w:val="18"/>
-                <w:lang w:eastAsia="en-US"/>
-              </w:rPr>
-            </w:pPr>
-            <w:r>
-              <w:rPr>
-                <w:rFonts w:ascii="Verdana" w:hAnsi="Verdana"/>
-                <w:color w:val="000000"/>
-                <w:sz w:val="18"/>
-                <w:szCs w:val="18"/>
-                <w:lang w:eastAsia="en-US"/>
-              </w:rPr>
-              <w:t xml:space="preserve">June </w:t>
-            </w:r>
-            <w:r>
-              <w:rPr>
-                <w:rFonts w:ascii="Verdana" w:hAnsi="Verdana"/>
-                <w:color w:val="000000"/>
-                <w:sz w:val="18"/>
-                <w:szCs w:val="18"/>
-                <w:lang w:eastAsia="en-US"/>
-              </w:rPr>
-              <w:t>4</w:t>
-            </w:r>
-          </w:p>
-        </w:tc>
-      </w:tr>
-      <w:tr>
-        <w:trPr>
-          <w:trHeight w:val="300"/>
-        </w:trPr>
-        <w:tc>
-          <w:tcPr>
-            <w:tcW w:w="2353" w:type="dxa"/>
-            <w:tcBorders>
-              <w:top w:val="single" w:sz="4" w:space="0" w:color="000000"/>
-              <w:left w:val="single" w:sz="4" w:space="0" w:color="000000"/>
-              <w:bottom w:val="single" w:sz="4" w:space="0" w:color="000000"/>
-              <w:right w:val="single" w:sz="4" w:space="0" w:color="000000"/>
-            </w:tcBorders>
-            <w:shd w:val="clear" w:color="auto" w:fill="auto"/>
-          </w:tcPr>
-          <w:p>
-            <w:pPr>
-              <w:rPr>
-                <w:rFonts w:ascii="Verdana" w:hAnsi="Verdana"/>
-                <w:sz w:val="18"/>
-                <w:szCs w:val="18"/>
-              </w:rPr>
-            </w:pPr>
-            <w:hyperlink r:id="rId9" w:history="1">
-              <w:r>
-                <w:rPr>
-                  <w:rStyle w:val="Hyperlink"/>
-                  <w:rFonts w:ascii="Verdana" w:eastAsia="Times New Roman" w:hAnsi="Verdana"/>
-                  <w:sz w:val="18"/>
-                  <w:szCs w:val="18"/>
-                </w:rPr>
-                <w:t>TRANSCEND-45</w:t>
-              </w:r>
-            </w:hyperlink>
-            <w:r>
-              <w:rPr>
-                <w:rFonts w:ascii="Verdana" w:eastAsia="Times New Roman" w:hAnsi="Verdana"/>
-                <w:sz w:val="18"/>
-                <w:szCs w:val="18"/>
-              </w:rPr>
-              <w:t xml:space="preserve">, </w:t>
-            </w:r>
-            <w:hyperlink r:id="rId10" w:history="1">
-              <w:r>
-                <w:rPr>
-                  <w:rStyle w:val="Hyperlink"/>
-                  <w:rFonts w:ascii="Verdana" w:eastAsia="Times New Roman" w:hAnsi="Verdana"/>
-                  <w:sz w:val="18"/>
-                  <w:szCs w:val="18"/>
-                </w:rPr>
-                <w:t>TRANSCEND-47</w:t>
-              </w:r>
-            </w:hyperlink>
-            <w:r>
-              <w:rPr>
-                <w:rFonts w:ascii="Verdana" w:eastAsia="Times New Roman" w:hAnsi="Verdana"/>
-                <w:sz w:val="18"/>
-                <w:szCs w:val="18"/>
-              </w:rPr>
-              <w:t xml:space="preserve"> and </w:t>
-            </w:r>
-            <w:hyperlink r:id="rId11" w:history="1">
-              <w:r>
-                <w:rPr>
-                  <w:rStyle w:val="Hyperlink"/>
-                  <w:rFonts w:ascii="Verdana" w:eastAsia="Times New Roman" w:hAnsi="Verdana"/>
-                  <w:sz w:val="18"/>
-                  <w:szCs w:val="18"/>
-                </w:rPr>
-                <w:t>TRANSCEND-48</w:t>
-              </w:r>
-            </w:hyperlink>
-          </w:p>
-        </w:tc>
-        <w:tc>
-          <w:tcPr>
-            <w:tcW w:w="4770" w:type="dxa"/>
-            <w:tcBorders>
-              <w:top w:val="single" w:sz="4" w:space="0" w:color="000000"/>
-              <w:left w:val="single" w:sz="4" w:space="0" w:color="000000"/>
-              <w:bottom w:val="single" w:sz="4" w:space="0" w:color="000000"/>
-              <w:right w:val="single" w:sz="4" w:space="0" w:color="000000"/>
-            </w:tcBorders>
-            <w:shd w:val="clear" w:color="auto" w:fill="auto"/>
-          </w:tcPr>
-          <w:p>
-            <w:pPr>
-              <w:rPr>
-                <w:rFonts w:ascii="Arial" w:hAnsi="Arial"/>
-                <w:color w:val="000000"/>
-                <w:sz w:val="18"/>
-                <w:szCs w:val="20"/>
-                <w:lang w:eastAsia="en-US"/>
-              </w:rPr>
-            </w:pPr>
-            <w:r>
-              <w:rPr>
-                <w:rFonts w:ascii="Arial" w:hAnsi="Arial"/>
-                <w:color w:val="000000"/>
-                <w:sz w:val="18"/>
-                <w:szCs w:val="20"/>
-                <w:lang w:eastAsia="en-US"/>
-              </w:rPr>
-              <w:t>Role Based Permissions</w:t>
-            </w:r>
-          </w:p>
-        </w:tc>
-        <w:tc>
-          <w:tcPr>
-            <w:tcW w:w="1800" w:type="dxa"/>
-            <w:tcBorders>
-              <w:top w:val="single" w:sz="4" w:space="0" w:color="000000"/>
-              <w:left w:val="single" w:sz="4" w:space="0" w:color="000000"/>
-              <w:bottom w:val="single" w:sz="4" w:space="0" w:color="000000"/>
-              <w:right w:val="single" w:sz="4" w:space="0" w:color="000000"/>
-            </w:tcBorders>
-            <w:shd w:val="clear" w:color="auto" w:fill="FFFF99"/>
-          </w:tcPr>
-          <w:p>
-            <w:pPr>
-              <w:rPr>
-                <w:rFonts w:ascii="Verdana" w:hAnsi="Verdana"/>
-                <w:color w:val="000000"/>
-                <w:sz w:val="18"/>
-                <w:szCs w:val="18"/>
-                <w:lang w:eastAsia="en-US"/>
-              </w:rPr>
-            </w:pPr>
-            <w:r>
-              <w:rPr>
-                <w:rFonts w:ascii="Arial" w:hAnsi="Arial"/>
-                <w:color w:val="000000"/>
-                <w:sz w:val="18"/>
-                <w:szCs w:val="20"/>
-                <w:lang w:eastAsia="en-US"/>
-              </w:rPr>
-              <w:t xml:space="preserve">In </w:t>
-            </w:r>
-            <w:r>
-              <w:rPr>
-                <w:rFonts w:ascii="Arial" w:hAnsi="Arial"/>
-                <w:color w:val="000000"/>
-                <w:sz w:val="18"/>
-                <w:szCs w:val="20"/>
-                <w:lang w:eastAsia="en-US"/>
-              </w:rPr>
-              <w:t>QA</w:t>
-            </w:r>
-          </w:p>
-        </w:tc>
-        <w:tc>
-          <w:tcPr>
-            <w:tcW w:w="1710" w:type="dxa"/>
-            <w:tcBorders>
-              <w:top w:val="single" w:sz="4" w:space="0" w:color="000000"/>
-              <w:left w:val="single" w:sz="4" w:space="0" w:color="000000"/>
-              <w:bottom w:val="single" w:sz="4" w:space="0" w:color="000000"/>
-              <w:right w:val="single" w:sz="4" w:space="0" w:color="000000"/>
-            </w:tcBorders>
-            <w:shd w:val="clear" w:color="auto" w:fill="auto"/>
-          </w:tcPr>
-          <w:p>
-            <w:pPr>
-              <w:rPr>
-                <w:rFonts w:ascii="Verdana" w:hAnsi="Verdana"/>
-                <w:color w:val="000000"/>
-                <w:sz w:val="18"/>
-                <w:szCs w:val="18"/>
-                <w:lang w:eastAsia="en-US"/>
-              </w:rPr>
-            </w:pPr>
-            <w:r>
-              <w:rPr>
-                <w:rFonts w:ascii="Verdana" w:hAnsi="Verdana"/>
-                <w:color w:val="000000"/>
-                <w:sz w:val="18"/>
-                <w:szCs w:val="18"/>
-                <w:lang w:eastAsia="en-US"/>
-              </w:rPr>
-              <w:t>July 3 2012</w:t>
-            </w:r>
-            <w:r>
-              <w:rPr>
-                <w:rFonts w:ascii="Verdana" w:hAnsi="Verdana"/>
-                <w:color w:val="000000"/>
-                <w:sz w:val="18"/>
-                <w:szCs w:val="18"/>
-                <w:lang w:eastAsia="en-US"/>
-              </w:rPr>
-              <w:t xml:space="preserve"> </w:t>
-            </w:r>
-          </w:p>
-        </w:tc>
-      </w:tr>
-      <w:tr>
-        <w:trPr>
-          <w:trHeight w:val="300"/>
-        </w:trPr>
-        <w:tc>
-          <w:tcPr>
-            <w:tcW w:w="2353" w:type="dxa"/>
-            <w:tcBorders>
-              <w:top w:val="single" w:sz="4" w:space="0" w:color="000000"/>
-              <w:left w:val="single" w:sz="4" w:space="0" w:color="000000"/>
-              <w:bottom w:val="single" w:sz="4" w:space="0" w:color="000000"/>
-              <w:right w:val="single" w:sz="4" w:space="0" w:color="000000"/>
-            </w:tcBorders>
-            <w:shd w:val="clear" w:color="auto" w:fill="auto"/>
-          </w:tcPr>
-          <w:p>
-            <w:pPr>
-              <w:rPr>
-                <w:rFonts w:ascii="Verdana" w:hAnsi="Verdana"/>
-                <w:sz w:val="18"/>
-                <w:szCs w:val="18"/>
-              </w:rPr>
-            </w:pPr>
-            <w:hyperlink r:id="rId12" w:history="1">
-              <w:r>
-                <w:rPr>
-                  <w:rStyle w:val="Hyperlink"/>
-                  <w:rFonts w:ascii="Verdana" w:eastAsia="Times New Roman" w:hAnsi="Verdana"/>
-                  <w:sz w:val="18"/>
-                  <w:szCs w:val="18"/>
-                </w:rPr>
-                <w:t>TRANSCEND-79</w:t>
-              </w:r>
-            </w:hyperlink>
-          </w:p>
-        </w:tc>
-        <w:tc>
-          <w:tcPr>
-            <w:tcW w:w="4770" w:type="dxa"/>
-            <w:tcBorders>
-              <w:top w:val="single" w:sz="4" w:space="0" w:color="000000"/>
-              <w:left w:val="single" w:sz="4" w:space="0" w:color="000000"/>
-              <w:bottom w:val="single" w:sz="4" w:space="0" w:color="000000"/>
-              <w:right w:val="single" w:sz="4" w:space="0" w:color="000000"/>
-            </w:tcBorders>
-            <w:shd w:val="clear" w:color="auto" w:fill="auto"/>
-          </w:tcPr>
-          <w:p>
-            <w:pPr>
-              <w:rPr>
-                <w:rFonts w:ascii="Arial" w:hAnsi="Arial"/>
-                <w:color w:val="000000"/>
-                <w:sz w:val="18"/>
-                <w:szCs w:val="20"/>
-                <w:lang w:eastAsia="en-US"/>
-              </w:rPr>
-            </w:pPr>
-            <w:r>
-              <w:rPr>
-                <w:rFonts w:ascii="Arial" w:hAnsi="Arial"/>
-                <w:color w:val="000000"/>
-                <w:sz w:val="18"/>
-                <w:szCs w:val="20"/>
-                <w:lang w:eastAsia="en-US"/>
-              </w:rPr>
-              <w:t xml:space="preserve">Single Sign-On in </w:t>
-            </w:r>
-            <w:proofErr w:type="spellStart"/>
-            <w:r>
-              <w:rPr>
-                <w:rFonts w:ascii="Arial" w:hAnsi="Arial"/>
-                <w:color w:val="000000"/>
-                <w:sz w:val="18"/>
-                <w:szCs w:val="20"/>
-                <w:lang w:eastAsia="en-US"/>
-              </w:rPr>
-              <w:t>caIntegrator</w:t>
-            </w:r>
-            <w:proofErr w:type="spellEnd"/>
-          </w:p>
-        </w:tc>
-        <w:tc>
-          <w:tcPr>
-            <w:tcW w:w="1800" w:type="dxa"/>
-            <w:tcBorders>
-              <w:top w:val="single" w:sz="4" w:space="0" w:color="000000"/>
-              <w:left w:val="single" w:sz="4" w:space="0" w:color="000000"/>
-              <w:bottom w:val="single" w:sz="4" w:space="0" w:color="000000"/>
-              <w:right w:val="single" w:sz="4" w:space="0" w:color="000000"/>
-            </w:tcBorders>
-            <w:shd w:val="clear" w:color="auto" w:fill="00FF00"/>
-          </w:tcPr>
-          <w:p>
-            <w:pPr>
-              <w:rPr>
-                <w:rFonts w:ascii="Verdana" w:hAnsi="Verdana"/>
-                <w:color w:val="000000"/>
-                <w:sz w:val="18"/>
-                <w:szCs w:val="18"/>
-                <w:lang w:eastAsia="en-US"/>
-              </w:rPr>
-            </w:pPr>
-            <w:r>
-              <w:rPr>
-                <w:rFonts w:ascii="Arial" w:hAnsi="Arial"/>
-                <w:color w:val="000000"/>
-                <w:sz w:val="18"/>
-                <w:szCs w:val="20"/>
-                <w:lang w:eastAsia="en-US"/>
-              </w:rPr>
-              <w:t>Resolved</w:t>
-            </w:r>
-          </w:p>
-        </w:tc>
-        <w:tc>
-          <w:tcPr>
-            <w:tcW w:w="1710" w:type="dxa"/>
-            <w:tcBorders>
-              <w:top w:val="single" w:sz="4" w:space="0" w:color="000000"/>
-              <w:left w:val="single" w:sz="4" w:space="0" w:color="000000"/>
-              <w:bottom w:val="single" w:sz="4" w:space="0" w:color="000000"/>
-              <w:right w:val="single" w:sz="4" w:space="0" w:color="000000"/>
-            </w:tcBorders>
-            <w:shd w:val="clear" w:color="auto" w:fill="auto"/>
-          </w:tcPr>
-          <w:p>
-            <w:pPr>
-              <w:rPr>
-                <w:rFonts w:ascii="Verdana" w:hAnsi="Verdana"/>
-                <w:strike/>
-                <w:color w:val="000000"/>
-                <w:sz w:val="18"/>
-                <w:szCs w:val="18"/>
-                <w:lang w:eastAsia="en-US"/>
-              </w:rPr>
-            </w:pPr>
-            <w:r>
-              <w:rPr>
-                <w:rFonts w:ascii="Verdana" w:hAnsi="Verdana"/>
-                <w:color w:val="000000"/>
-                <w:sz w:val="18"/>
-                <w:szCs w:val="18"/>
-                <w:lang w:eastAsia="en-US"/>
-              </w:rPr>
-              <w:t>July 3 2012</w:t>
-            </w:r>
-          </w:p>
-        </w:tc>
-      </w:tr>
-    </w:tbl>
-    <w:p>
-      <w:pPr>
-        <w:pStyle w:val="ListParagraph"/>
-        <w:numPr>
-          <w:ilvl w:val="0"/>
-          <w:numId w:val="5"/>
-        </w:numPr>
-        <w:rPr>
-          <w:rFonts w:asciiTheme="majorHAnsi" w:eastAsiaTheme="minorHAnsi" w:hAnsiTheme="majorHAnsi" w:cstheme="minorBidi"/>
           <w:lang w:eastAsia="en-US"/>
         </w:rPr>
       </w:pPr>
@@ -3263,46 +1384,19 @@
           <w:lang w:eastAsia="en-US"/>
         </w:rPr>
       </w:pPr>
-      <w:proofErr w:type="spellStart"/>
-      <w:proofErr w:type="gramStart"/>
-      <w:r>
-        <w:rPr>
-          <w:rFonts w:asciiTheme="majorHAnsi" w:eastAsiaTheme="minorHAnsi" w:hAnsiTheme="majorHAnsi" w:cstheme="minorBidi"/>
-          <w:lang w:eastAsia="en-US"/>
-        </w:rPr>
-        <w:t>caIntegrator</w:t>
-      </w:r>
-      <w:proofErr w:type="spellEnd"/>
-      <w:proofErr w:type="gramEnd"/>
-      <w:r>
-        <w:rPr>
-          <w:rFonts w:asciiTheme="majorHAnsi" w:eastAsiaTheme="minorHAnsi" w:hAnsiTheme="majorHAnsi" w:cstheme="minorBidi"/>
-          <w:lang w:eastAsia="en-US"/>
-        </w:rPr>
-        <w:t xml:space="preserve"> </w:t>
-      </w:r>
-      <w:r>
-        <w:rPr>
-          <w:rFonts w:asciiTheme="majorHAnsi" w:eastAsiaTheme="minorHAnsi" w:hAnsiTheme="majorHAnsi" w:cstheme="minorBidi"/>
-          <w:lang w:eastAsia="en-US"/>
-        </w:rPr>
-        <w:t xml:space="preserve">and </w:t>
-      </w:r>
-      <w:proofErr w:type="spellStart"/>
-      <w:r>
-        <w:rPr>
-          <w:rFonts w:asciiTheme="majorHAnsi" w:eastAsiaTheme="minorHAnsi" w:hAnsiTheme="majorHAnsi" w:cstheme="minorBidi"/>
-          <w:lang w:eastAsia="en-US"/>
-        </w:rPr>
-        <w:t>caArray</w:t>
-      </w:r>
-      <w:proofErr w:type="spellEnd"/>
-      <w:r>
-        <w:rPr>
-          <w:rFonts w:asciiTheme="majorHAnsi" w:eastAsiaTheme="minorHAnsi" w:hAnsiTheme="majorHAnsi" w:cstheme="minorBidi"/>
-          <w:lang w:eastAsia="en-US"/>
-        </w:rPr>
-        <w:t xml:space="preserve"> </w:t>
+      <w:r>
+        <w:rPr>
+          <w:rFonts w:asciiTheme="majorHAnsi" w:eastAsiaTheme="minorHAnsi" w:hAnsiTheme="majorHAnsi" w:cstheme="minorBidi"/>
+          <w:lang w:eastAsia="en-US"/>
+        </w:rPr>
+        <w:t xml:space="preserve">caIntegrator </w:t>
+      </w:r>
+      <w:r>
+        <w:rPr>
+          <w:rFonts w:asciiTheme="majorHAnsi" w:eastAsiaTheme="minorHAnsi" w:hAnsiTheme="majorHAnsi" w:cstheme="minorBidi"/>
+          <w:lang w:eastAsia="en-US"/>
+        </w:rPr>
+        <w:t xml:space="preserve">and caArray </w:t>
       </w:r>
       <w:r>
         <w:rPr>
@@ -3338,6 +1432,7 @@
         <w:pStyle w:val="Heading3"/>
       </w:pPr>
       <w:r>
+        <w:lastRenderedPageBreak/>
         <w:t>Documentation:</w:t>
       </w:r>
     </w:p>
@@ -3377,8 +1472,6 @@
           <w:lang w:eastAsia="en-US"/>
         </w:rPr>
       </w:pPr>
-      <w:bookmarkStart w:id="0" w:name="_GoBack"/>
-      <w:bookmarkEnd w:id="0"/>
     </w:p>
     <w:p>
       <w:pPr>
@@ -3430,7 +1523,7 @@
         </w:rPr>
         <w:t xml:space="preserve">Full list of closed and current action items are available here: </w:t>
       </w:r>
-      <w:hyperlink r:id="rId13" w:history="1">
+      <w:hyperlink r:id="rId7" w:history="1">
         <w:r>
           <w:rPr>
             <w:rStyle w:val="Hyperlink"/>

</xml_diff>